<commit_message>
context processor bilan ishlash
</commit_message>
<xml_diff>
--- a/django_yangi/django_asoslari.docx
+++ b/django_yangi/django_asoslari.docx
@@ -15470,6 +15470,3772 @@
       </w:r>
     </w:p>
     <w:p/>
+    <w:p>
+      <w:proofErr w:type="spellStart"/>
+      <w:r>
+        <w:t>Djangoda</w:t>
+      </w:r>
+      <w:proofErr w:type="spellEnd"/>
+      <w:r>
+        <w:t xml:space="preserve"> context processor </w:t>
+      </w:r>
+      <w:proofErr w:type="spellStart"/>
+      <w:r>
+        <w:t>bor</w:t>
+      </w:r>
+      <w:proofErr w:type="spellEnd"/>
+      <w:r>
+        <w:t xml:space="preserve"> </w:t>
+      </w:r>
+      <w:proofErr w:type="spellStart"/>
+      <w:r>
+        <w:t>va</w:t>
+      </w:r>
+      <w:proofErr w:type="spellEnd"/>
+      <w:r>
+        <w:t xml:space="preserve"> u base.html </w:t>
+      </w:r>
+      <w:proofErr w:type="spellStart"/>
+      <w:r>
+        <w:t>kabi</w:t>
+      </w:r>
+      <w:proofErr w:type="spellEnd"/>
+      <w:r>
+        <w:t xml:space="preserve"> view </w:t>
+      </w:r>
+      <w:proofErr w:type="spellStart"/>
+      <w:r>
+        <w:t>orqali</w:t>
+      </w:r>
+      <w:proofErr w:type="spellEnd"/>
+      <w:r>
+        <w:t xml:space="preserve"> </w:t>
+      </w:r>
+      <w:proofErr w:type="spellStart"/>
+      <w:r>
+        <w:t>ma’lumot</w:t>
+      </w:r>
+      <w:proofErr w:type="spellEnd"/>
+      <w:r>
+        <w:t xml:space="preserve"> </w:t>
+      </w:r>
+      <w:proofErr w:type="spellStart"/>
+      <w:r>
+        <w:t>uzatib</w:t>
+      </w:r>
+      <w:proofErr w:type="spellEnd"/>
+      <w:r>
+        <w:t xml:space="preserve"> </w:t>
+      </w:r>
+      <w:proofErr w:type="spellStart"/>
+      <w:r>
+        <w:t>bo’lmaydigan</w:t>
+      </w:r>
+      <w:proofErr w:type="spellEnd"/>
+      <w:r>
+        <w:t xml:space="preserve"> </w:t>
+      </w:r>
+      <w:proofErr w:type="spellStart"/>
+      <w:r>
+        <w:t>template’larga</w:t>
+      </w:r>
+      <w:proofErr w:type="spellEnd"/>
+      <w:r>
+        <w:t xml:space="preserve"> </w:t>
+      </w:r>
+      <w:proofErr w:type="spellStart"/>
+      <w:r>
+        <w:t>ma’lumot</w:t>
+      </w:r>
+      <w:proofErr w:type="spellEnd"/>
+      <w:r>
+        <w:t xml:space="preserve"> </w:t>
+      </w:r>
+      <w:proofErr w:type="spellStart"/>
+      <w:r>
+        <w:t>uzatishda</w:t>
+      </w:r>
+      <w:proofErr w:type="spellEnd"/>
+      <w:r>
+        <w:t xml:space="preserve"> </w:t>
+      </w:r>
+      <w:proofErr w:type="spellStart"/>
+      <w:r>
+        <w:t>foydalaniladi</w:t>
+      </w:r>
+      <w:proofErr w:type="spellEnd"/>
+      <w:r>
+        <w:t xml:space="preserve">. App </w:t>
+      </w:r>
+      <w:proofErr w:type="spellStart"/>
+      <w:r>
+        <w:t>ichida</w:t>
+      </w:r>
+      <w:proofErr w:type="spellEnd"/>
+      <w:r>
+        <w:t xml:space="preserve"> </w:t>
+      </w:r>
+      <w:r>
+        <w:rPr>
+          <w:b/>
+          <w:bCs/>
+          <w:i/>
+          <w:iCs/>
+        </w:rPr>
+        <w:t>context_processor.py</w:t>
+      </w:r>
+      <w:r>
+        <w:t xml:space="preserve"> </w:t>
+      </w:r>
+      <w:proofErr w:type="spellStart"/>
+      <w:r>
+        <w:t>faylini</w:t>
+      </w:r>
+      <w:proofErr w:type="spellEnd"/>
+      <w:r>
+        <w:t xml:space="preserve"> </w:t>
+      </w:r>
+      <w:proofErr w:type="spellStart"/>
+      <w:r>
+        <w:t>yaratib</w:t>
+      </w:r>
+      <w:proofErr w:type="spellEnd"/>
+      <w:r>
+        <w:t xml:space="preserve"> </w:t>
+      </w:r>
+      <w:proofErr w:type="spellStart"/>
+      <w:r>
+        <w:t>olamiz</w:t>
+      </w:r>
+      <w:proofErr w:type="spellEnd"/>
+      <w:r>
+        <w:t>. (</w:t>
+      </w:r>
+      <w:proofErr w:type="spellStart"/>
+      <w:r>
+        <w:t>Fayl</w:t>
+      </w:r>
+      <w:proofErr w:type="spellEnd"/>
+      <w:r>
+        <w:t xml:space="preserve"> </w:t>
+      </w:r>
+      <w:proofErr w:type="spellStart"/>
+      <w:r>
+        <w:t>nomi</w:t>
+      </w:r>
+      <w:proofErr w:type="spellEnd"/>
+      <w:r>
+        <w:t xml:space="preserve"> </w:t>
+      </w:r>
+      <w:proofErr w:type="spellStart"/>
+      <w:r>
+        <w:t>ixtiyoriy</w:t>
+      </w:r>
+      <w:proofErr w:type="spellEnd"/>
+      <w:r>
+        <w:t xml:space="preserve"> </w:t>
+      </w:r>
+      <w:proofErr w:type="spellStart"/>
+      <w:r>
+        <w:t>bo’lishi</w:t>
+      </w:r>
+      <w:proofErr w:type="spellEnd"/>
+      <w:r>
+        <w:t xml:space="preserve"> </w:t>
+      </w:r>
+      <w:proofErr w:type="spellStart"/>
+      <w:r>
+        <w:t>mumkin</w:t>
+      </w:r>
+      <w:proofErr w:type="spellEnd"/>
+      <w:r>
+        <w:t>.)</w:t>
+      </w:r>
+    </w:p>
+    <w:p>
+      <w:proofErr w:type="spellStart"/>
+      <w:r>
+        <w:t>Quyidagicha</w:t>
+      </w:r>
+      <w:proofErr w:type="spellEnd"/>
+      <w:r>
+        <w:t xml:space="preserve"> </w:t>
+      </w:r>
+      <w:proofErr w:type="spellStart"/>
+      <w:r>
+        <w:t>kodlarni</w:t>
+      </w:r>
+      <w:proofErr w:type="spellEnd"/>
+      <w:r>
+        <w:t xml:space="preserve"> </w:t>
+      </w:r>
+      <w:proofErr w:type="spellStart"/>
+      <w:r>
+        <w:t>yozdik</w:t>
+      </w:r>
+      <w:proofErr w:type="spellEnd"/>
+      <w:r>
+        <w:t xml:space="preserve"> </w:t>
+      </w:r>
+      <w:proofErr w:type="spellStart"/>
+      <w:r>
+        <w:t>faylimizga</w:t>
+      </w:r>
+      <w:proofErr w:type="spellEnd"/>
+      <w:r>
+        <w:t>:</w:t>
+      </w:r>
+    </w:p>
+    <w:p>
+      <w:pPr>
+        <w:shd w:val="clear" w:color="auto" w:fill="1E1E1E"/>
+        <w:spacing w:after="0" w:line="285" w:lineRule="atLeast"/>
+        <w:rPr>
+          <w:rFonts w:ascii="JetBrains Mono" w:eastAsia="Times New Roman" w:hAnsi="JetBrains Mono" w:cs="JetBrains Mono"/>
+          <w:color w:val="D4D4D4"/>
+          <w:sz w:val="21"/>
+          <w:szCs w:val="21"/>
+        </w:rPr>
+      </w:pPr>
+      <w:proofErr w:type="gramStart"/>
+      <w:r>
+        <w:rPr>
+          <w:rFonts w:ascii="JetBrains Mono" w:eastAsia="Times New Roman" w:hAnsi="JetBrains Mono" w:cs="JetBrains Mono"/>
+          <w:color w:val="C586C0"/>
+          <w:sz w:val="21"/>
+          <w:szCs w:val="21"/>
+        </w:rPr>
+        <w:t>from</w:t>
+      </w:r>
+      <w:r>
+        <w:rPr>
+          <w:rFonts w:ascii="JetBrains Mono" w:eastAsia="Times New Roman" w:hAnsi="JetBrains Mono" w:cs="JetBrains Mono"/>
+          <w:color w:val="D4D4D4"/>
+          <w:sz w:val="21"/>
+          <w:szCs w:val="21"/>
+        </w:rPr>
+        <w:t xml:space="preserve"> .</w:t>
+      </w:r>
+      <w:r>
+        <w:rPr>
+          <w:rFonts w:ascii="JetBrains Mono" w:eastAsia="Times New Roman" w:hAnsi="JetBrains Mono" w:cs="JetBrains Mono"/>
+          <w:color w:val="4EC9B0"/>
+          <w:sz w:val="21"/>
+          <w:szCs w:val="21"/>
+        </w:rPr>
+        <w:t>models</w:t>
+      </w:r>
+      <w:proofErr w:type="gramEnd"/>
+      <w:r>
+        <w:rPr>
+          <w:rFonts w:ascii="JetBrains Mono" w:eastAsia="Times New Roman" w:hAnsi="JetBrains Mono" w:cs="JetBrains Mono"/>
+          <w:color w:val="D4D4D4"/>
+          <w:sz w:val="21"/>
+          <w:szCs w:val="21"/>
+        </w:rPr>
+        <w:t xml:space="preserve"> </w:t>
+      </w:r>
+      <w:r>
+        <w:rPr>
+          <w:rFonts w:ascii="JetBrains Mono" w:eastAsia="Times New Roman" w:hAnsi="JetBrains Mono" w:cs="JetBrains Mono"/>
+          <w:color w:val="C586C0"/>
+          <w:sz w:val="21"/>
+          <w:szCs w:val="21"/>
+        </w:rPr>
+        <w:t>import</w:t>
+      </w:r>
+      <w:r>
+        <w:rPr>
+          <w:rFonts w:ascii="JetBrains Mono" w:eastAsia="Times New Roman" w:hAnsi="JetBrains Mono" w:cs="JetBrains Mono"/>
+          <w:color w:val="D4D4D4"/>
+          <w:sz w:val="21"/>
+          <w:szCs w:val="21"/>
+        </w:rPr>
+        <w:t xml:space="preserve"> </w:t>
+      </w:r>
+      <w:r>
+        <w:rPr>
+          <w:rFonts w:ascii="JetBrains Mono" w:eastAsia="Times New Roman" w:hAnsi="JetBrains Mono" w:cs="JetBrains Mono"/>
+          <w:color w:val="4EC9B0"/>
+          <w:sz w:val="21"/>
+          <w:szCs w:val="21"/>
+        </w:rPr>
+        <w:t>News</w:t>
+      </w:r>
+      <w:r>
+        <w:rPr>
+          <w:rFonts w:ascii="JetBrains Mono" w:eastAsia="Times New Roman" w:hAnsi="JetBrains Mono" w:cs="JetBrains Mono"/>
+          <w:color w:val="D4D4D4"/>
+          <w:sz w:val="21"/>
+          <w:szCs w:val="21"/>
+        </w:rPr>
+        <w:t xml:space="preserve">, </w:t>
+      </w:r>
+      <w:r>
+        <w:rPr>
+          <w:rFonts w:ascii="JetBrains Mono" w:eastAsia="Times New Roman" w:hAnsi="JetBrains Mono" w:cs="JetBrains Mono"/>
+          <w:color w:val="4EC9B0"/>
+          <w:sz w:val="21"/>
+          <w:szCs w:val="21"/>
+        </w:rPr>
+        <w:t>Category</w:t>
+      </w:r>
+    </w:p>
+    <w:p>
+      <w:pPr>
+        <w:shd w:val="clear" w:color="auto" w:fill="1E1E1E"/>
+        <w:spacing w:after="0" w:line="285" w:lineRule="atLeast"/>
+        <w:rPr>
+          <w:rFonts w:ascii="JetBrains Mono" w:eastAsia="Times New Roman" w:hAnsi="JetBrains Mono" w:cs="JetBrains Mono"/>
+          <w:color w:val="D4D4D4"/>
+          <w:sz w:val="21"/>
+          <w:szCs w:val="21"/>
+        </w:rPr>
+      </w:pPr>
+      <w:r>
+        <w:rPr>
+          <w:rFonts w:ascii="JetBrains Mono" w:eastAsia="Times New Roman" w:hAnsi="JetBrains Mono" w:cs="JetBrains Mono"/>
+          <w:color w:val="569CD6"/>
+          <w:sz w:val="21"/>
+          <w:szCs w:val="21"/>
+        </w:rPr>
+        <w:t>def</w:t>
+      </w:r>
+      <w:r>
+        <w:rPr>
+          <w:rFonts w:ascii="JetBrains Mono" w:eastAsia="Times New Roman" w:hAnsi="JetBrains Mono" w:cs="JetBrains Mono"/>
+          <w:color w:val="D4D4D4"/>
+          <w:sz w:val="21"/>
+          <w:szCs w:val="21"/>
+        </w:rPr>
+        <w:t xml:space="preserve"> </w:t>
+      </w:r>
+      <w:proofErr w:type="gramStart"/>
+      <w:r>
+        <w:rPr>
+          <w:rFonts w:ascii="JetBrains Mono" w:eastAsia="Times New Roman" w:hAnsi="JetBrains Mono" w:cs="JetBrains Mono"/>
+          <w:color w:val="DCDCAA"/>
+          <w:sz w:val="21"/>
+          <w:szCs w:val="21"/>
+        </w:rPr>
+        <w:t>info</w:t>
+      </w:r>
+      <w:r>
+        <w:rPr>
+          <w:rFonts w:ascii="JetBrains Mono" w:eastAsia="Times New Roman" w:hAnsi="JetBrains Mono" w:cs="JetBrains Mono"/>
+          <w:color w:val="D4D4D4"/>
+          <w:sz w:val="21"/>
+          <w:szCs w:val="21"/>
+        </w:rPr>
+        <w:t>(</w:t>
+      </w:r>
+      <w:proofErr w:type="gramEnd"/>
+      <w:r>
+        <w:rPr>
+          <w:rFonts w:ascii="JetBrains Mono" w:eastAsia="Times New Roman" w:hAnsi="JetBrains Mono" w:cs="JetBrains Mono"/>
+          <w:color w:val="D4D4D4"/>
+          <w:sz w:val="21"/>
+          <w:szCs w:val="21"/>
+        </w:rPr>
+        <w:t>):</w:t>
+      </w:r>
+    </w:p>
+    <w:p>
+      <w:pPr>
+        <w:shd w:val="clear" w:color="auto" w:fill="1E1E1E"/>
+        <w:spacing w:after="0" w:line="285" w:lineRule="atLeast"/>
+        <w:rPr>
+          <w:rFonts w:ascii="JetBrains Mono" w:eastAsia="Times New Roman" w:hAnsi="JetBrains Mono" w:cs="JetBrains Mono"/>
+          <w:color w:val="D4D4D4"/>
+          <w:sz w:val="21"/>
+          <w:szCs w:val="21"/>
+        </w:rPr>
+      </w:pPr>
+      <w:r>
+        <w:rPr>
+          <w:rFonts w:ascii="JetBrains Mono" w:eastAsia="Times New Roman" w:hAnsi="JetBrains Mono" w:cs="JetBrains Mono"/>
+          <w:color w:val="D4D4D4"/>
+          <w:sz w:val="21"/>
+          <w:szCs w:val="21"/>
+        </w:rPr>
+        <w:t xml:space="preserve">  </w:t>
+      </w:r>
+      <w:proofErr w:type="spellStart"/>
+      <w:r>
+        <w:rPr>
+          <w:rFonts w:ascii="JetBrains Mono" w:eastAsia="Times New Roman" w:hAnsi="JetBrains Mono" w:cs="JetBrains Mono"/>
+          <w:color w:val="9CDCFE"/>
+          <w:sz w:val="21"/>
+          <w:szCs w:val="21"/>
+        </w:rPr>
+        <w:t>latest_news</w:t>
+      </w:r>
+      <w:proofErr w:type="spellEnd"/>
+      <w:r>
+        <w:rPr>
+          <w:rFonts w:ascii="JetBrains Mono" w:eastAsia="Times New Roman" w:hAnsi="JetBrains Mono" w:cs="JetBrains Mono"/>
+          <w:color w:val="D4D4D4"/>
+          <w:sz w:val="21"/>
+          <w:szCs w:val="21"/>
+        </w:rPr>
+        <w:t xml:space="preserve"> = </w:t>
+      </w:r>
+      <w:proofErr w:type="spellStart"/>
+      <w:r>
+        <w:rPr>
+          <w:rFonts w:ascii="JetBrains Mono" w:eastAsia="Times New Roman" w:hAnsi="JetBrains Mono" w:cs="JetBrains Mono"/>
+          <w:color w:val="4EC9B0"/>
+          <w:sz w:val="21"/>
+          <w:szCs w:val="21"/>
+        </w:rPr>
+        <w:t>News</w:t>
+      </w:r>
+      <w:r>
+        <w:rPr>
+          <w:rFonts w:ascii="JetBrains Mono" w:eastAsia="Times New Roman" w:hAnsi="JetBrains Mono" w:cs="JetBrains Mono"/>
+          <w:color w:val="D4D4D4"/>
+          <w:sz w:val="21"/>
+          <w:szCs w:val="21"/>
+        </w:rPr>
+        <w:t>.</w:t>
+      </w:r>
+      <w:r>
+        <w:rPr>
+          <w:rFonts w:ascii="JetBrains Mono" w:eastAsia="Times New Roman" w:hAnsi="JetBrains Mono" w:cs="JetBrains Mono"/>
+          <w:color w:val="9CDCFE"/>
+          <w:sz w:val="21"/>
+          <w:szCs w:val="21"/>
+        </w:rPr>
+        <w:t>published</w:t>
+      </w:r>
+      <w:r>
+        <w:rPr>
+          <w:rFonts w:ascii="JetBrains Mono" w:eastAsia="Times New Roman" w:hAnsi="JetBrains Mono" w:cs="JetBrains Mono"/>
+          <w:color w:val="D4D4D4"/>
+          <w:sz w:val="21"/>
+          <w:szCs w:val="21"/>
+        </w:rPr>
+        <w:t>.</w:t>
+      </w:r>
+      <w:r>
+        <w:rPr>
+          <w:rFonts w:ascii="JetBrains Mono" w:eastAsia="Times New Roman" w:hAnsi="JetBrains Mono" w:cs="JetBrains Mono"/>
+          <w:color w:val="DCDCAA"/>
+          <w:sz w:val="21"/>
+          <w:szCs w:val="21"/>
+        </w:rPr>
+        <w:t>all</w:t>
+      </w:r>
+      <w:proofErr w:type="spellEnd"/>
+      <w:r>
+        <w:rPr>
+          <w:rFonts w:ascii="JetBrains Mono" w:eastAsia="Times New Roman" w:hAnsi="JetBrains Mono" w:cs="JetBrains Mono"/>
+          <w:color w:val="D4D4D4"/>
+          <w:sz w:val="21"/>
+          <w:szCs w:val="21"/>
+        </w:rPr>
+        <w:t>(</w:t>
+      </w:r>
+      <w:proofErr w:type="gramStart"/>
+      <w:r>
+        <w:rPr>
+          <w:rFonts w:ascii="JetBrains Mono" w:eastAsia="Times New Roman" w:hAnsi="JetBrains Mono" w:cs="JetBrains Mono"/>
+          <w:color w:val="D4D4D4"/>
+          <w:sz w:val="21"/>
+          <w:szCs w:val="21"/>
+        </w:rPr>
+        <w:t>).</w:t>
+      </w:r>
+      <w:proofErr w:type="spellStart"/>
+      <w:r>
+        <w:rPr>
+          <w:rFonts w:ascii="JetBrains Mono" w:eastAsia="Times New Roman" w:hAnsi="JetBrains Mono" w:cs="JetBrains Mono"/>
+          <w:color w:val="DCDCAA"/>
+          <w:sz w:val="21"/>
+          <w:szCs w:val="21"/>
+        </w:rPr>
+        <w:t>order</w:t>
+      </w:r>
+      <w:proofErr w:type="gramEnd"/>
+      <w:r>
+        <w:rPr>
+          <w:rFonts w:ascii="JetBrains Mono" w:eastAsia="Times New Roman" w:hAnsi="JetBrains Mono" w:cs="JetBrains Mono"/>
+          <w:color w:val="DCDCAA"/>
+          <w:sz w:val="21"/>
+          <w:szCs w:val="21"/>
+        </w:rPr>
+        <w:t>_by</w:t>
+      </w:r>
+      <w:proofErr w:type="spellEnd"/>
+      <w:r>
+        <w:rPr>
+          <w:rFonts w:ascii="JetBrains Mono" w:eastAsia="Times New Roman" w:hAnsi="JetBrains Mono" w:cs="JetBrains Mono"/>
+          <w:color w:val="D4D4D4"/>
+          <w:sz w:val="21"/>
+          <w:szCs w:val="21"/>
+        </w:rPr>
+        <w:t>(</w:t>
+      </w:r>
+      <w:r>
+        <w:rPr>
+          <w:rFonts w:ascii="JetBrains Mono" w:eastAsia="Times New Roman" w:hAnsi="JetBrains Mono" w:cs="JetBrains Mono"/>
+          <w:color w:val="CE9178"/>
+          <w:sz w:val="21"/>
+          <w:szCs w:val="21"/>
+        </w:rPr>
+        <w:t>"-</w:t>
+      </w:r>
+      <w:proofErr w:type="spellStart"/>
+      <w:r>
+        <w:rPr>
+          <w:rFonts w:ascii="JetBrains Mono" w:eastAsia="Times New Roman" w:hAnsi="JetBrains Mono" w:cs="JetBrains Mono"/>
+          <w:color w:val="CE9178"/>
+          <w:sz w:val="21"/>
+          <w:szCs w:val="21"/>
+        </w:rPr>
+        <w:t>publish_time</w:t>
+      </w:r>
+      <w:proofErr w:type="spellEnd"/>
+      <w:r>
+        <w:rPr>
+          <w:rFonts w:ascii="JetBrains Mono" w:eastAsia="Times New Roman" w:hAnsi="JetBrains Mono" w:cs="JetBrains Mono"/>
+          <w:color w:val="CE9178"/>
+          <w:sz w:val="21"/>
+          <w:szCs w:val="21"/>
+        </w:rPr>
+        <w:t>"</w:t>
+      </w:r>
+      <w:r>
+        <w:rPr>
+          <w:rFonts w:ascii="JetBrains Mono" w:eastAsia="Times New Roman" w:hAnsi="JetBrains Mono" w:cs="JetBrains Mono"/>
+          <w:color w:val="D4D4D4"/>
+          <w:sz w:val="21"/>
+          <w:szCs w:val="21"/>
+        </w:rPr>
+        <w:t>)[:</w:t>
+      </w:r>
+      <w:r>
+        <w:rPr>
+          <w:rFonts w:ascii="JetBrains Mono" w:eastAsia="Times New Roman" w:hAnsi="JetBrains Mono" w:cs="JetBrains Mono"/>
+          <w:color w:val="B5CEA8"/>
+          <w:sz w:val="21"/>
+          <w:szCs w:val="21"/>
+        </w:rPr>
+        <w:t>10</w:t>
+      </w:r>
+      <w:r>
+        <w:rPr>
+          <w:rFonts w:ascii="JetBrains Mono" w:eastAsia="Times New Roman" w:hAnsi="JetBrains Mono" w:cs="JetBrains Mono"/>
+          <w:color w:val="D4D4D4"/>
+          <w:sz w:val="21"/>
+          <w:szCs w:val="21"/>
+        </w:rPr>
+        <w:t>]</w:t>
+      </w:r>
+    </w:p>
+    <w:p>
+      <w:pPr>
+        <w:shd w:val="clear" w:color="auto" w:fill="1E1E1E"/>
+        <w:spacing w:after="0" w:line="285" w:lineRule="atLeast"/>
+        <w:rPr>
+          <w:rFonts w:ascii="JetBrains Mono" w:eastAsia="Times New Roman" w:hAnsi="JetBrains Mono" w:cs="JetBrains Mono"/>
+          <w:color w:val="D4D4D4"/>
+          <w:sz w:val="21"/>
+          <w:szCs w:val="21"/>
+        </w:rPr>
+      </w:pPr>
+      <w:r>
+        <w:rPr>
+          <w:rFonts w:ascii="JetBrains Mono" w:eastAsia="Times New Roman" w:hAnsi="JetBrains Mono" w:cs="JetBrains Mono"/>
+          <w:color w:val="D4D4D4"/>
+          <w:sz w:val="21"/>
+          <w:szCs w:val="21"/>
+        </w:rPr>
+        <w:t xml:space="preserve">  </w:t>
+      </w:r>
+      <w:r>
+        <w:rPr>
+          <w:rFonts w:ascii="JetBrains Mono" w:eastAsia="Times New Roman" w:hAnsi="JetBrains Mono" w:cs="JetBrains Mono"/>
+          <w:color w:val="9CDCFE"/>
+          <w:sz w:val="21"/>
+          <w:szCs w:val="21"/>
+        </w:rPr>
+        <w:t>category</w:t>
+      </w:r>
+      <w:r>
+        <w:rPr>
+          <w:rFonts w:ascii="JetBrains Mono" w:eastAsia="Times New Roman" w:hAnsi="JetBrains Mono" w:cs="JetBrains Mono"/>
+          <w:color w:val="D4D4D4"/>
+          <w:sz w:val="21"/>
+          <w:szCs w:val="21"/>
+        </w:rPr>
+        <w:t xml:space="preserve"> = </w:t>
+      </w:r>
+      <w:proofErr w:type="spellStart"/>
+      <w:proofErr w:type="gramStart"/>
+      <w:r>
+        <w:rPr>
+          <w:rFonts w:ascii="JetBrains Mono" w:eastAsia="Times New Roman" w:hAnsi="JetBrains Mono" w:cs="JetBrains Mono"/>
+          <w:color w:val="4EC9B0"/>
+          <w:sz w:val="21"/>
+          <w:szCs w:val="21"/>
+        </w:rPr>
+        <w:t>Category</w:t>
+      </w:r>
+      <w:r>
+        <w:rPr>
+          <w:rFonts w:ascii="JetBrains Mono" w:eastAsia="Times New Roman" w:hAnsi="JetBrains Mono" w:cs="JetBrains Mono"/>
+          <w:color w:val="D4D4D4"/>
+          <w:sz w:val="21"/>
+          <w:szCs w:val="21"/>
+        </w:rPr>
+        <w:t>.</w:t>
+      </w:r>
+      <w:r>
+        <w:rPr>
+          <w:rFonts w:ascii="JetBrains Mono" w:eastAsia="Times New Roman" w:hAnsi="JetBrains Mono" w:cs="JetBrains Mono"/>
+          <w:color w:val="9CDCFE"/>
+          <w:sz w:val="21"/>
+          <w:szCs w:val="21"/>
+        </w:rPr>
+        <w:t>objects</w:t>
+      </w:r>
+      <w:r>
+        <w:rPr>
+          <w:rFonts w:ascii="JetBrains Mono" w:eastAsia="Times New Roman" w:hAnsi="JetBrains Mono" w:cs="JetBrains Mono"/>
+          <w:color w:val="D4D4D4"/>
+          <w:sz w:val="21"/>
+          <w:szCs w:val="21"/>
+        </w:rPr>
+        <w:t>.</w:t>
+      </w:r>
+      <w:r>
+        <w:rPr>
+          <w:rFonts w:ascii="JetBrains Mono" w:eastAsia="Times New Roman" w:hAnsi="JetBrains Mono" w:cs="JetBrains Mono"/>
+          <w:color w:val="DCDCAA"/>
+          <w:sz w:val="21"/>
+          <w:szCs w:val="21"/>
+        </w:rPr>
+        <w:t>all</w:t>
+      </w:r>
+      <w:proofErr w:type="spellEnd"/>
+      <w:r>
+        <w:rPr>
+          <w:rFonts w:ascii="JetBrains Mono" w:eastAsia="Times New Roman" w:hAnsi="JetBrains Mono" w:cs="JetBrains Mono"/>
+          <w:color w:val="D4D4D4"/>
+          <w:sz w:val="21"/>
+          <w:szCs w:val="21"/>
+        </w:rPr>
+        <w:t>(</w:t>
+      </w:r>
+      <w:proofErr w:type="gramEnd"/>
+      <w:r>
+        <w:rPr>
+          <w:rFonts w:ascii="JetBrains Mono" w:eastAsia="Times New Roman" w:hAnsi="JetBrains Mono" w:cs="JetBrains Mono"/>
+          <w:color w:val="D4D4D4"/>
+          <w:sz w:val="21"/>
+          <w:szCs w:val="21"/>
+        </w:rPr>
+        <w:t>)</w:t>
+      </w:r>
+    </w:p>
+    <w:p>
+      <w:pPr>
+        <w:shd w:val="clear" w:color="auto" w:fill="1E1E1E"/>
+        <w:spacing w:after="0" w:line="285" w:lineRule="atLeast"/>
+        <w:rPr>
+          <w:rFonts w:ascii="JetBrains Mono" w:eastAsia="Times New Roman" w:hAnsi="JetBrains Mono" w:cs="JetBrains Mono"/>
+          <w:color w:val="D4D4D4"/>
+          <w:sz w:val="21"/>
+          <w:szCs w:val="21"/>
+        </w:rPr>
+      </w:pPr>
+      <w:r>
+        <w:rPr>
+          <w:rFonts w:ascii="JetBrains Mono" w:eastAsia="Times New Roman" w:hAnsi="JetBrains Mono" w:cs="JetBrains Mono"/>
+          <w:color w:val="D4D4D4"/>
+          <w:sz w:val="21"/>
+          <w:szCs w:val="21"/>
+        </w:rPr>
+        <w:t xml:space="preserve">  </w:t>
+      </w:r>
+      <w:r>
+        <w:rPr>
+          <w:rFonts w:ascii="JetBrains Mono" w:eastAsia="Times New Roman" w:hAnsi="JetBrains Mono" w:cs="JetBrains Mono"/>
+          <w:color w:val="9CDCFE"/>
+          <w:sz w:val="21"/>
+          <w:szCs w:val="21"/>
+        </w:rPr>
+        <w:t>context</w:t>
+      </w:r>
+      <w:r>
+        <w:rPr>
+          <w:rFonts w:ascii="JetBrains Mono" w:eastAsia="Times New Roman" w:hAnsi="JetBrains Mono" w:cs="JetBrains Mono"/>
+          <w:color w:val="D4D4D4"/>
+          <w:sz w:val="21"/>
+          <w:szCs w:val="21"/>
+        </w:rPr>
+        <w:t xml:space="preserve"> = {</w:t>
+      </w:r>
+    </w:p>
+    <w:p>
+      <w:pPr>
+        <w:shd w:val="clear" w:color="auto" w:fill="1E1E1E"/>
+        <w:spacing w:after="0" w:line="285" w:lineRule="atLeast"/>
+        <w:rPr>
+          <w:rFonts w:ascii="JetBrains Mono" w:eastAsia="Times New Roman" w:hAnsi="JetBrains Mono" w:cs="JetBrains Mono"/>
+          <w:color w:val="D4D4D4"/>
+          <w:sz w:val="21"/>
+          <w:szCs w:val="21"/>
+        </w:rPr>
+      </w:pPr>
+      <w:r>
+        <w:rPr>
+          <w:rFonts w:ascii="JetBrains Mono" w:eastAsia="Times New Roman" w:hAnsi="JetBrains Mono" w:cs="JetBrains Mono"/>
+          <w:color w:val="D4D4D4"/>
+          <w:sz w:val="21"/>
+          <w:szCs w:val="21"/>
+        </w:rPr>
+        <w:t xml:space="preserve">    </w:t>
+      </w:r>
+      <w:r>
+        <w:rPr>
+          <w:rFonts w:ascii="JetBrains Mono" w:eastAsia="Times New Roman" w:hAnsi="JetBrains Mono" w:cs="JetBrains Mono"/>
+          <w:color w:val="CE9178"/>
+          <w:sz w:val="21"/>
+          <w:szCs w:val="21"/>
+        </w:rPr>
+        <w:t>'</w:t>
+      </w:r>
+      <w:proofErr w:type="spellStart"/>
+      <w:proofErr w:type="gramStart"/>
+      <w:r>
+        <w:rPr>
+          <w:rFonts w:ascii="JetBrains Mono" w:eastAsia="Times New Roman" w:hAnsi="JetBrains Mono" w:cs="JetBrains Mono"/>
+          <w:color w:val="CE9178"/>
+          <w:sz w:val="21"/>
+          <w:szCs w:val="21"/>
+        </w:rPr>
+        <w:t>latest</w:t>
+      </w:r>
+      <w:proofErr w:type="gramEnd"/>
+      <w:r>
+        <w:rPr>
+          <w:rFonts w:ascii="JetBrains Mono" w:eastAsia="Times New Roman" w:hAnsi="JetBrains Mono" w:cs="JetBrains Mono"/>
+          <w:color w:val="CE9178"/>
+          <w:sz w:val="21"/>
+          <w:szCs w:val="21"/>
+        </w:rPr>
+        <w:t>_news</w:t>
+      </w:r>
+      <w:proofErr w:type="spellEnd"/>
+      <w:r>
+        <w:rPr>
+          <w:rFonts w:ascii="JetBrains Mono" w:eastAsia="Times New Roman" w:hAnsi="JetBrains Mono" w:cs="JetBrains Mono"/>
+          <w:color w:val="CE9178"/>
+          <w:sz w:val="21"/>
+          <w:szCs w:val="21"/>
+        </w:rPr>
+        <w:t>'</w:t>
+      </w:r>
+      <w:r>
+        <w:rPr>
+          <w:rFonts w:ascii="JetBrains Mono" w:eastAsia="Times New Roman" w:hAnsi="JetBrains Mono" w:cs="JetBrains Mono"/>
+          <w:color w:val="D4D4D4"/>
+          <w:sz w:val="21"/>
+          <w:szCs w:val="21"/>
+        </w:rPr>
+        <w:t xml:space="preserve">: </w:t>
+      </w:r>
+      <w:proofErr w:type="spellStart"/>
+      <w:r>
+        <w:rPr>
+          <w:rFonts w:ascii="JetBrains Mono" w:eastAsia="Times New Roman" w:hAnsi="JetBrains Mono" w:cs="JetBrains Mono"/>
+          <w:color w:val="9CDCFE"/>
+          <w:sz w:val="21"/>
+          <w:szCs w:val="21"/>
+        </w:rPr>
+        <w:t>latest_news</w:t>
+      </w:r>
+      <w:proofErr w:type="spellEnd"/>
+      <w:r>
+        <w:rPr>
+          <w:rFonts w:ascii="JetBrains Mono" w:eastAsia="Times New Roman" w:hAnsi="JetBrains Mono" w:cs="JetBrains Mono"/>
+          <w:color w:val="D4D4D4"/>
+          <w:sz w:val="21"/>
+          <w:szCs w:val="21"/>
+        </w:rPr>
+        <w:t>,</w:t>
+      </w:r>
+    </w:p>
+    <w:p>
+      <w:pPr>
+        <w:shd w:val="clear" w:color="auto" w:fill="1E1E1E"/>
+        <w:spacing w:after="0" w:line="285" w:lineRule="atLeast"/>
+        <w:rPr>
+          <w:rFonts w:ascii="JetBrains Mono" w:eastAsia="Times New Roman" w:hAnsi="JetBrains Mono" w:cs="JetBrains Mono"/>
+          <w:color w:val="D4D4D4"/>
+          <w:sz w:val="21"/>
+          <w:szCs w:val="21"/>
+        </w:rPr>
+      </w:pPr>
+      <w:r>
+        <w:rPr>
+          <w:rFonts w:ascii="JetBrains Mono" w:eastAsia="Times New Roman" w:hAnsi="JetBrains Mono" w:cs="JetBrains Mono"/>
+          <w:color w:val="D4D4D4"/>
+          <w:sz w:val="21"/>
+          <w:szCs w:val="21"/>
+        </w:rPr>
+        <w:t xml:space="preserve">    </w:t>
+      </w:r>
+      <w:r>
+        <w:rPr>
+          <w:rFonts w:ascii="JetBrains Mono" w:eastAsia="Times New Roman" w:hAnsi="JetBrains Mono" w:cs="JetBrains Mono"/>
+          <w:color w:val="CE9178"/>
+          <w:sz w:val="21"/>
+          <w:szCs w:val="21"/>
+        </w:rPr>
+        <w:t>'category'</w:t>
+      </w:r>
+      <w:r>
+        <w:rPr>
+          <w:rFonts w:ascii="JetBrains Mono" w:eastAsia="Times New Roman" w:hAnsi="JetBrains Mono" w:cs="JetBrains Mono"/>
+          <w:color w:val="D4D4D4"/>
+          <w:sz w:val="21"/>
+          <w:szCs w:val="21"/>
+        </w:rPr>
+        <w:t xml:space="preserve">: </w:t>
+      </w:r>
+      <w:r>
+        <w:rPr>
+          <w:rFonts w:ascii="JetBrains Mono" w:eastAsia="Times New Roman" w:hAnsi="JetBrains Mono" w:cs="JetBrains Mono"/>
+          <w:color w:val="9CDCFE"/>
+          <w:sz w:val="21"/>
+          <w:szCs w:val="21"/>
+        </w:rPr>
+        <w:t>category</w:t>
+      </w:r>
+    </w:p>
+    <w:p>
+      <w:pPr>
+        <w:shd w:val="clear" w:color="auto" w:fill="1E1E1E"/>
+        <w:spacing w:after="0" w:line="285" w:lineRule="atLeast"/>
+        <w:rPr>
+          <w:rFonts w:ascii="JetBrains Mono" w:eastAsia="Times New Roman" w:hAnsi="JetBrains Mono" w:cs="JetBrains Mono"/>
+          <w:color w:val="D4D4D4"/>
+          <w:sz w:val="21"/>
+          <w:szCs w:val="21"/>
+        </w:rPr>
+      </w:pPr>
+      <w:r>
+        <w:rPr>
+          <w:rFonts w:ascii="JetBrains Mono" w:eastAsia="Times New Roman" w:hAnsi="JetBrains Mono" w:cs="JetBrains Mono"/>
+          <w:color w:val="D4D4D4"/>
+          <w:sz w:val="21"/>
+          <w:szCs w:val="21"/>
+        </w:rPr>
+        <w:t>  }</w:t>
+      </w:r>
+    </w:p>
+    <w:p>
+      <w:pPr>
+        <w:shd w:val="clear" w:color="auto" w:fill="1E1E1E"/>
+        <w:spacing w:after="0" w:line="285" w:lineRule="atLeast"/>
+        <w:rPr>
+          <w:rFonts w:ascii="JetBrains Mono" w:eastAsia="Times New Roman" w:hAnsi="JetBrains Mono" w:cs="JetBrains Mono"/>
+          <w:color w:val="D4D4D4"/>
+          <w:sz w:val="21"/>
+          <w:szCs w:val="21"/>
+        </w:rPr>
+      </w:pPr>
+      <w:r>
+        <w:rPr>
+          <w:rFonts w:ascii="JetBrains Mono" w:eastAsia="Times New Roman" w:hAnsi="JetBrains Mono" w:cs="JetBrains Mono"/>
+          <w:color w:val="D4D4D4"/>
+          <w:sz w:val="21"/>
+          <w:szCs w:val="21"/>
+        </w:rPr>
+        <w:t xml:space="preserve">  </w:t>
+      </w:r>
+      <w:r>
+        <w:rPr>
+          <w:rFonts w:ascii="JetBrains Mono" w:eastAsia="Times New Roman" w:hAnsi="JetBrains Mono" w:cs="JetBrains Mono"/>
+          <w:color w:val="C586C0"/>
+          <w:sz w:val="21"/>
+          <w:szCs w:val="21"/>
+        </w:rPr>
+        <w:t>return</w:t>
+      </w:r>
+      <w:r>
+        <w:rPr>
+          <w:rFonts w:ascii="JetBrains Mono" w:eastAsia="Times New Roman" w:hAnsi="JetBrains Mono" w:cs="JetBrains Mono"/>
+          <w:color w:val="D4D4D4"/>
+          <w:sz w:val="21"/>
+          <w:szCs w:val="21"/>
+        </w:rPr>
+        <w:t xml:space="preserve"> </w:t>
+      </w:r>
+      <w:r>
+        <w:rPr>
+          <w:rFonts w:ascii="JetBrains Mono" w:eastAsia="Times New Roman" w:hAnsi="JetBrains Mono" w:cs="JetBrains Mono"/>
+          <w:color w:val="9CDCFE"/>
+          <w:sz w:val="21"/>
+          <w:szCs w:val="21"/>
+        </w:rPr>
+        <w:t>context</w:t>
+      </w:r>
+    </w:p>
+    <w:p>
+      <w:pPr>
+        <w:rPr>
+          <w:ins w:id="0" w:author="Shahboz Shirinboyev" w:date="2025-07-03T09:29:00Z"/>
+        </w:rPr>
+      </w:pPr>
+      <w:proofErr w:type="spellStart"/>
+      <w:ins w:id="1" w:author="Shahboz Shirinboyev" w:date="2025-07-03T09:29:00Z">
+        <w:r>
+          <w:lastRenderedPageBreak/>
+          <w:t>Endi</w:t>
+        </w:r>
+        <w:proofErr w:type="spellEnd"/>
+        <w:r>
+          <w:t xml:space="preserve"> </w:t>
+        </w:r>
+        <w:proofErr w:type="spellStart"/>
+        <w:proofErr w:type="gramStart"/>
+        <w:r>
+          <w:t>esa</w:t>
+        </w:r>
+        <w:proofErr w:type="spellEnd"/>
+        <w:r>
+          <w:t xml:space="preserve"> </w:t>
+        </w:r>
+        <w:r>
+          <w:rPr>
+            <w:b/>
+            <w:bCs/>
+            <w:i/>
+            <w:iCs/>
+          </w:rPr>
+          <w:t>.</w:t>
+        </w:r>
+        <w:proofErr w:type="gramEnd"/>
+        <w:r>
+          <w:rPr>
+            <w:b/>
+            <w:bCs/>
+            <w:i/>
+            <w:iCs/>
+          </w:rPr>
+          <w:t>/config/settings.py</w:t>
+        </w:r>
+        <w:r>
+          <w:t xml:space="preserve"> </w:t>
+        </w:r>
+        <w:proofErr w:type="spellStart"/>
+        <w:r>
+          <w:t>loyiha</w:t>
+        </w:r>
+        <w:proofErr w:type="spellEnd"/>
+        <w:r>
+          <w:t xml:space="preserve"> </w:t>
+        </w:r>
+        <w:proofErr w:type="spellStart"/>
+        <w:r>
+          <w:t>sozlamalariga</w:t>
+        </w:r>
+        <w:proofErr w:type="spellEnd"/>
+        <w:r>
+          <w:t xml:space="preserve"> </w:t>
+        </w:r>
+        <w:proofErr w:type="spellStart"/>
+        <w:r>
+          <w:t>o’zgartirish</w:t>
+        </w:r>
+        <w:proofErr w:type="spellEnd"/>
+        <w:r>
+          <w:t xml:space="preserve"> </w:t>
+        </w:r>
+        <w:proofErr w:type="spellStart"/>
+        <w:r>
+          <w:t>kiritib</w:t>
+        </w:r>
+        <w:proofErr w:type="spellEnd"/>
+        <w:r>
+          <w:t xml:space="preserve"> </w:t>
+        </w:r>
+        <w:proofErr w:type="spellStart"/>
+        <w:r>
+          <w:t>olamiz</w:t>
+        </w:r>
+        <w:proofErr w:type="spellEnd"/>
+        <w:r>
+          <w:t>:</w:t>
+        </w:r>
+      </w:ins>
+      <w:del w:id="2" w:author="Shahboz Shirinboyev" w:date="2025-07-03T09:29:00Z">
+        <w:r>
+          <w:delText xml:space="preserve">ndi esa </w:delText>
+        </w:r>
+        <w:r>
+          <w:rPr>
+            <w:b/>
+            <w:bCs/>
+            <w:i/>
+            <w:iCs/>
+          </w:rPr>
+          <w:delText>./config/settings.py</w:delText>
+        </w:r>
+        <w:r>
+          <w:delText xml:space="preserve"> loyiha sozlamalariga o’zgartirish kiritib olamiz:</w:delText>
+        </w:r>
+      </w:del>
+    </w:p>
+    <w:p>
+      <w:pPr>
+        <w:shd w:val="clear" w:color="auto" w:fill="1E1E1E"/>
+        <w:spacing w:after="0" w:line="285" w:lineRule="atLeast"/>
+        <w:rPr>
+          <w:ins w:id="3" w:author="Shahboz Shirinboyev" w:date="2025-07-03T09:31:00Z"/>
+          <w:rFonts w:ascii="JetBrains Mono" w:eastAsia="Times New Roman" w:hAnsi="JetBrains Mono" w:cs="JetBrains Mono"/>
+          <w:color w:val="D4D4D4"/>
+          <w:sz w:val="21"/>
+          <w:szCs w:val="21"/>
+        </w:rPr>
+      </w:pPr>
+      <w:ins w:id="4" w:author="Shahboz Shirinboyev" w:date="2025-07-03T09:31:00Z">
+        <w:r>
+          <w:rPr>
+            <w:rFonts w:ascii="JetBrains Mono" w:eastAsia="Times New Roman" w:hAnsi="JetBrains Mono" w:cs="JetBrains Mono"/>
+            <w:color w:val="4FC1FF"/>
+            <w:sz w:val="21"/>
+            <w:szCs w:val="21"/>
+          </w:rPr>
+          <w:t>TEMPLATES</w:t>
+        </w:r>
+        <w:r>
+          <w:rPr>
+            <w:rFonts w:ascii="JetBrains Mono" w:eastAsia="Times New Roman" w:hAnsi="JetBrains Mono" w:cs="JetBrains Mono"/>
+            <w:color w:val="D4D4D4"/>
+            <w:sz w:val="21"/>
+            <w:szCs w:val="21"/>
+          </w:rPr>
+          <w:t xml:space="preserve"> = [</w:t>
+        </w:r>
+      </w:ins>
+    </w:p>
+    <w:p>
+      <w:pPr>
+        <w:shd w:val="clear" w:color="auto" w:fill="1E1E1E"/>
+        <w:spacing w:after="0" w:line="285" w:lineRule="atLeast"/>
+        <w:rPr>
+          <w:ins w:id="5" w:author="Shahboz Shirinboyev" w:date="2025-07-03T09:31:00Z"/>
+          <w:rFonts w:ascii="JetBrains Mono" w:eastAsia="Times New Roman" w:hAnsi="JetBrains Mono" w:cs="JetBrains Mono"/>
+          <w:color w:val="D4D4D4"/>
+          <w:sz w:val="21"/>
+          <w:szCs w:val="21"/>
+        </w:rPr>
+      </w:pPr>
+      <w:ins w:id="6" w:author="Shahboz Shirinboyev" w:date="2025-07-03T09:31:00Z">
+        <w:r>
+          <w:rPr>
+            <w:rFonts w:ascii="JetBrains Mono" w:eastAsia="Times New Roman" w:hAnsi="JetBrains Mono" w:cs="JetBrains Mono"/>
+            <w:color w:val="D4D4D4"/>
+            <w:sz w:val="21"/>
+            <w:szCs w:val="21"/>
+          </w:rPr>
+          <w:t>    {</w:t>
+        </w:r>
+      </w:ins>
+    </w:p>
+    <w:p>
+      <w:pPr>
+        <w:shd w:val="clear" w:color="auto" w:fill="1E1E1E"/>
+        <w:spacing w:after="0" w:line="285" w:lineRule="atLeast"/>
+        <w:rPr>
+          <w:ins w:id="7" w:author="Shahboz Shirinboyev" w:date="2025-07-03T09:31:00Z"/>
+          <w:rFonts w:ascii="JetBrains Mono" w:eastAsia="Times New Roman" w:hAnsi="JetBrains Mono" w:cs="JetBrains Mono"/>
+          <w:color w:val="D4D4D4"/>
+          <w:sz w:val="21"/>
+          <w:szCs w:val="21"/>
+        </w:rPr>
+      </w:pPr>
+      <w:ins w:id="8" w:author="Shahboz Shirinboyev" w:date="2025-07-03T09:31:00Z">
+        <w:r>
+          <w:rPr>
+            <w:rFonts w:ascii="JetBrains Mono" w:eastAsia="Times New Roman" w:hAnsi="JetBrains Mono" w:cs="JetBrains Mono"/>
+            <w:color w:val="D4D4D4"/>
+            <w:sz w:val="21"/>
+            <w:szCs w:val="21"/>
+          </w:rPr>
+          <w:t xml:space="preserve">        </w:t>
+        </w:r>
+        <w:r>
+          <w:rPr>
+            <w:rFonts w:ascii="JetBrains Mono" w:eastAsia="Times New Roman" w:hAnsi="JetBrains Mono" w:cs="JetBrains Mono"/>
+            <w:color w:val="CE9178"/>
+            <w:sz w:val="21"/>
+            <w:szCs w:val="21"/>
+          </w:rPr>
+          <w:t>'BACKEND'</w:t>
+        </w:r>
+        <w:r>
+          <w:rPr>
+            <w:rFonts w:ascii="JetBrains Mono" w:eastAsia="Times New Roman" w:hAnsi="JetBrains Mono" w:cs="JetBrains Mono"/>
+            <w:color w:val="D4D4D4"/>
+            <w:sz w:val="21"/>
+            <w:szCs w:val="21"/>
+          </w:rPr>
+          <w:t xml:space="preserve">: </w:t>
+        </w:r>
+        <w:r>
+          <w:rPr>
+            <w:rFonts w:ascii="JetBrains Mono" w:eastAsia="Times New Roman" w:hAnsi="JetBrains Mono" w:cs="JetBrains Mono"/>
+            <w:color w:val="CE9178"/>
+            <w:sz w:val="21"/>
+            <w:szCs w:val="21"/>
+          </w:rPr>
+          <w:t>'</w:t>
+        </w:r>
+        <w:proofErr w:type="spellStart"/>
+        <w:proofErr w:type="gramStart"/>
+        <w:r>
+          <w:rPr>
+            <w:rFonts w:ascii="JetBrains Mono" w:eastAsia="Times New Roman" w:hAnsi="JetBrains Mono" w:cs="JetBrains Mono"/>
+            <w:color w:val="CE9178"/>
+            <w:sz w:val="21"/>
+            <w:szCs w:val="21"/>
+          </w:rPr>
+          <w:t>django.template</w:t>
+        </w:r>
+        <w:proofErr w:type="gramEnd"/>
+        <w:r>
+          <w:rPr>
+            <w:rFonts w:ascii="JetBrains Mono" w:eastAsia="Times New Roman" w:hAnsi="JetBrains Mono" w:cs="JetBrains Mono"/>
+            <w:color w:val="CE9178"/>
+            <w:sz w:val="21"/>
+            <w:szCs w:val="21"/>
+          </w:rPr>
+          <w:t>.backends.django.DjangoTemplates</w:t>
+        </w:r>
+        <w:proofErr w:type="spellEnd"/>
+        <w:r>
+          <w:rPr>
+            <w:rFonts w:ascii="JetBrains Mono" w:eastAsia="Times New Roman" w:hAnsi="JetBrains Mono" w:cs="JetBrains Mono"/>
+            <w:color w:val="CE9178"/>
+            <w:sz w:val="21"/>
+            <w:szCs w:val="21"/>
+          </w:rPr>
+          <w:t>'</w:t>
+        </w:r>
+        <w:r>
+          <w:rPr>
+            <w:rFonts w:ascii="JetBrains Mono" w:eastAsia="Times New Roman" w:hAnsi="JetBrains Mono" w:cs="JetBrains Mono"/>
+            <w:color w:val="D4D4D4"/>
+            <w:sz w:val="21"/>
+            <w:szCs w:val="21"/>
+          </w:rPr>
+          <w:t>,</w:t>
+        </w:r>
+      </w:ins>
+    </w:p>
+    <w:p>
+      <w:pPr>
+        <w:shd w:val="clear" w:color="auto" w:fill="1E1E1E"/>
+        <w:spacing w:after="0" w:line="285" w:lineRule="atLeast"/>
+        <w:rPr>
+          <w:ins w:id="9" w:author="Shahboz Shirinboyev" w:date="2025-07-03T09:31:00Z"/>
+          <w:rFonts w:ascii="JetBrains Mono" w:eastAsia="Times New Roman" w:hAnsi="JetBrains Mono" w:cs="JetBrains Mono"/>
+          <w:color w:val="D4D4D4"/>
+          <w:sz w:val="21"/>
+          <w:szCs w:val="21"/>
+        </w:rPr>
+      </w:pPr>
+      <w:ins w:id="10" w:author="Shahboz Shirinboyev" w:date="2025-07-03T09:31:00Z">
+        <w:r>
+          <w:rPr>
+            <w:rFonts w:ascii="JetBrains Mono" w:eastAsia="Times New Roman" w:hAnsi="JetBrains Mono" w:cs="JetBrains Mono"/>
+            <w:color w:val="D4D4D4"/>
+            <w:sz w:val="21"/>
+            <w:szCs w:val="21"/>
+          </w:rPr>
+          <w:t xml:space="preserve">        </w:t>
+        </w:r>
+        <w:r>
+          <w:rPr>
+            <w:rFonts w:ascii="JetBrains Mono" w:eastAsia="Times New Roman" w:hAnsi="JetBrains Mono" w:cs="JetBrains Mono"/>
+            <w:color w:val="CE9178"/>
+            <w:sz w:val="21"/>
+            <w:szCs w:val="21"/>
+          </w:rPr>
+          <w:t>'DIRS'</w:t>
+        </w:r>
+        <w:r>
+          <w:rPr>
+            <w:rFonts w:ascii="JetBrains Mono" w:eastAsia="Times New Roman" w:hAnsi="JetBrains Mono" w:cs="JetBrains Mono"/>
+            <w:color w:val="D4D4D4"/>
+            <w:sz w:val="21"/>
+            <w:szCs w:val="21"/>
+          </w:rPr>
+          <w:t>: [</w:t>
+        </w:r>
+        <w:r>
+          <w:rPr>
+            <w:rFonts w:ascii="JetBrains Mono" w:eastAsia="Times New Roman" w:hAnsi="JetBrains Mono" w:cs="JetBrains Mono"/>
+            <w:color w:val="4FC1FF"/>
+            <w:sz w:val="21"/>
+            <w:szCs w:val="21"/>
+          </w:rPr>
+          <w:t>BASE_DIR</w:t>
+        </w:r>
+        <w:r>
+          <w:rPr>
+            <w:rFonts w:ascii="JetBrains Mono" w:eastAsia="Times New Roman" w:hAnsi="JetBrains Mono" w:cs="JetBrains Mono"/>
+            <w:color w:val="D4D4D4"/>
+            <w:sz w:val="21"/>
+            <w:szCs w:val="21"/>
+          </w:rPr>
+          <w:t xml:space="preserve"> </w:t>
+        </w:r>
+        <w:r>
+          <w:rPr>
+            <w:rFonts w:ascii="JetBrains Mono" w:eastAsia="Times New Roman" w:hAnsi="JetBrains Mono" w:cs="JetBrains Mono"/>
+            <w:color w:val="DCDCAA"/>
+            <w:sz w:val="21"/>
+            <w:szCs w:val="21"/>
+          </w:rPr>
+          <w:t>/</w:t>
+        </w:r>
+        <w:r>
+          <w:rPr>
+            <w:rFonts w:ascii="JetBrains Mono" w:eastAsia="Times New Roman" w:hAnsi="JetBrains Mono" w:cs="JetBrains Mono"/>
+            <w:color w:val="D4D4D4"/>
+            <w:sz w:val="21"/>
+            <w:szCs w:val="21"/>
+          </w:rPr>
+          <w:t xml:space="preserve"> </w:t>
+        </w:r>
+        <w:r>
+          <w:rPr>
+            <w:rFonts w:ascii="JetBrains Mono" w:eastAsia="Times New Roman" w:hAnsi="JetBrains Mono" w:cs="JetBrains Mono"/>
+            <w:color w:val="CE9178"/>
+            <w:sz w:val="21"/>
+            <w:szCs w:val="21"/>
+          </w:rPr>
+          <w:t>'templates'</w:t>
+        </w:r>
+        <w:r>
+          <w:rPr>
+            <w:rFonts w:ascii="JetBrains Mono" w:eastAsia="Times New Roman" w:hAnsi="JetBrains Mono" w:cs="JetBrains Mono"/>
+            <w:color w:val="D4D4D4"/>
+            <w:sz w:val="21"/>
+            <w:szCs w:val="21"/>
+          </w:rPr>
+          <w:t>],</w:t>
+        </w:r>
+      </w:ins>
+    </w:p>
+    <w:p>
+      <w:pPr>
+        <w:shd w:val="clear" w:color="auto" w:fill="1E1E1E"/>
+        <w:spacing w:after="0" w:line="285" w:lineRule="atLeast"/>
+        <w:rPr>
+          <w:ins w:id="11" w:author="Shahboz Shirinboyev" w:date="2025-07-03T09:31:00Z"/>
+          <w:rFonts w:ascii="JetBrains Mono" w:eastAsia="Times New Roman" w:hAnsi="JetBrains Mono" w:cs="JetBrains Mono"/>
+          <w:color w:val="D4D4D4"/>
+          <w:sz w:val="21"/>
+          <w:szCs w:val="21"/>
+        </w:rPr>
+      </w:pPr>
+      <w:ins w:id="12" w:author="Shahboz Shirinboyev" w:date="2025-07-03T09:31:00Z">
+        <w:r>
+          <w:rPr>
+            <w:rFonts w:ascii="JetBrains Mono" w:eastAsia="Times New Roman" w:hAnsi="JetBrains Mono" w:cs="JetBrains Mono"/>
+            <w:color w:val="D4D4D4"/>
+            <w:sz w:val="21"/>
+            <w:szCs w:val="21"/>
+          </w:rPr>
+          <w:t xml:space="preserve">        </w:t>
+        </w:r>
+        <w:r>
+          <w:rPr>
+            <w:rFonts w:ascii="JetBrains Mono" w:eastAsia="Times New Roman" w:hAnsi="JetBrains Mono" w:cs="JetBrains Mono"/>
+            <w:color w:val="CE9178"/>
+            <w:sz w:val="21"/>
+            <w:szCs w:val="21"/>
+          </w:rPr>
+          <w:t>'APP_DIRS'</w:t>
+        </w:r>
+        <w:r>
+          <w:rPr>
+            <w:rFonts w:ascii="JetBrains Mono" w:eastAsia="Times New Roman" w:hAnsi="JetBrains Mono" w:cs="JetBrains Mono"/>
+            <w:color w:val="D4D4D4"/>
+            <w:sz w:val="21"/>
+            <w:szCs w:val="21"/>
+          </w:rPr>
+          <w:t xml:space="preserve">: </w:t>
+        </w:r>
+        <w:r>
+          <w:rPr>
+            <w:rFonts w:ascii="JetBrains Mono" w:eastAsia="Times New Roman" w:hAnsi="JetBrains Mono" w:cs="JetBrains Mono"/>
+            <w:color w:val="569CD6"/>
+            <w:sz w:val="21"/>
+            <w:szCs w:val="21"/>
+          </w:rPr>
+          <w:t>True</w:t>
+        </w:r>
+        <w:r>
+          <w:rPr>
+            <w:rFonts w:ascii="JetBrains Mono" w:eastAsia="Times New Roman" w:hAnsi="JetBrains Mono" w:cs="JetBrains Mono"/>
+            <w:color w:val="D4D4D4"/>
+            <w:sz w:val="21"/>
+            <w:szCs w:val="21"/>
+          </w:rPr>
+          <w:t>,</w:t>
+        </w:r>
+      </w:ins>
+    </w:p>
+    <w:p>
+      <w:pPr>
+        <w:shd w:val="clear" w:color="auto" w:fill="1E1E1E"/>
+        <w:spacing w:after="0" w:line="285" w:lineRule="atLeast"/>
+        <w:rPr>
+          <w:ins w:id="13" w:author="Shahboz Shirinboyev" w:date="2025-07-03T09:31:00Z"/>
+          <w:rFonts w:ascii="JetBrains Mono" w:eastAsia="Times New Roman" w:hAnsi="JetBrains Mono" w:cs="JetBrains Mono"/>
+          <w:color w:val="D4D4D4"/>
+          <w:sz w:val="21"/>
+          <w:szCs w:val="21"/>
+        </w:rPr>
+      </w:pPr>
+      <w:ins w:id="14" w:author="Shahboz Shirinboyev" w:date="2025-07-03T09:31:00Z">
+        <w:r>
+          <w:rPr>
+            <w:rFonts w:ascii="JetBrains Mono" w:eastAsia="Times New Roman" w:hAnsi="JetBrains Mono" w:cs="JetBrains Mono"/>
+            <w:color w:val="D4D4D4"/>
+            <w:sz w:val="21"/>
+            <w:szCs w:val="21"/>
+          </w:rPr>
+          <w:t xml:space="preserve">        </w:t>
+        </w:r>
+        <w:r>
+          <w:rPr>
+            <w:rFonts w:ascii="JetBrains Mono" w:eastAsia="Times New Roman" w:hAnsi="JetBrains Mono" w:cs="JetBrains Mono"/>
+            <w:color w:val="CE9178"/>
+            <w:sz w:val="21"/>
+            <w:szCs w:val="21"/>
+          </w:rPr>
+          <w:t>'OPTIONS'</w:t>
+        </w:r>
+        <w:r>
+          <w:rPr>
+            <w:rFonts w:ascii="JetBrains Mono" w:eastAsia="Times New Roman" w:hAnsi="JetBrains Mono" w:cs="JetBrains Mono"/>
+            <w:color w:val="D4D4D4"/>
+            <w:sz w:val="21"/>
+            <w:szCs w:val="21"/>
+          </w:rPr>
+          <w:t>: {</w:t>
+        </w:r>
+      </w:ins>
+    </w:p>
+    <w:p>
+      <w:pPr>
+        <w:shd w:val="clear" w:color="auto" w:fill="1E1E1E"/>
+        <w:spacing w:after="0" w:line="285" w:lineRule="atLeast"/>
+        <w:rPr>
+          <w:ins w:id="15" w:author="Shahboz Shirinboyev" w:date="2025-07-03T09:31:00Z"/>
+          <w:rFonts w:ascii="JetBrains Mono" w:eastAsia="Times New Roman" w:hAnsi="JetBrains Mono" w:cs="JetBrains Mono"/>
+          <w:color w:val="D4D4D4"/>
+          <w:sz w:val="21"/>
+          <w:szCs w:val="21"/>
+        </w:rPr>
+      </w:pPr>
+      <w:ins w:id="16" w:author="Shahboz Shirinboyev" w:date="2025-07-03T09:31:00Z">
+        <w:r>
+          <w:rPr>
+            <w:rFonts w:ascii="JetBrains Mono" w:eastAsia="Times New Roman" w:hAnsi="JetBrains Mono" w:cs="JetBrains Mono"/>
+            <w:color w:val="D4D4D4"/>
+            <w:sz w:val="21"/>
+            <w:szCs w:val="21"/>
+          </w:rPr>
+          <w:t xml:space="preserve">            </w:t>
+        </w:r>
+        <w:r>
+          <w:rPr>
+            <w:rFonts w:ascii="JetBrains Mono" w:eastAsia="Times New Roman" w:hAnsi="JetBrains Mono" w:cs="JetBrains Mono"/>
+            <w:color w:val="CE9178"/>
+            <w:sz w:val="21"/>
+            <w:szCs w:val="21"/>
+          </w:rPr>
+          <w:t>'</w:t>
+        </w:r>
+        <w:proofErr w:type="spellStart"/>
+        <w:proofErr w:type="gramStart"/>
+        <w:r>
+          <w:rPr>
+            <w:rFonts w:ascii="JetBrains Mono" w:eastAsia="Times New Roman" w:hAnsi="JetBrains Mono" w:cs="JetBrains Mono"/>
+            <w:color w:val="CE9178"/>
+            <w:sz w:val="21"/>
+            <w:szCs w:val="21"/>
+          </w:rPr>
+          <w:t>context</w:t>
+        </w:r>
+        <w:proofErr w:type="gramEnd"/>
+        <w:r>
+          <w:rPr>
+            <w:rFonts w:ascii="JetBrains Mono" w:eastAsia="Times New Roman" w:hAnsi="JetBrains Mono" w:cs="JetBrains Mono"/>
+            <w:color w:val="CE9178"/>
+            <w:sz w:val="21"/>
+            <w:szCs w:val="21"/>
+          </w:rPr>
+          <w:t>_processors</w:t>
+        </w:r>
+        <w:proofErr w:type="spellEnd"/>
+        <w:r>
+          <w:rPr>
+            <w:rFonts w:ascii="JetBrains Mono" w:eastAsia="Times New Roman" w:hAnsi="JetBrains Mono" w:cs="JetBrains Mono"/>
+            <w:color w:val="CE9178"/>
+            <w:sz w:val="21"/>
+            <w:szCs w:val="21"/>
+          </w:rPr>
+          <w:t>'</w:t>
+        </w:r>
+        <w:r>
+          <w:rPr>
+            <w:rFonts w:ascii="JetBrains Mono" w:eastAsia="Times New Roman" w:hAnsi="JetBrains Mono" w:cs="JetBrains Mono"/>
+            <w:color w:val="D4D4D4"/>
+            <w:sz w:val="21"/>
+            <w:szCs w:val="21"/>
+          </w:rPr>
+          <w:t>: [</w:t>
+        </w:r>
+      </w:ins>
+    </w:p>
+    <w:p>
+      <w:pPr>
+        <w:shd w:val="clear" w:color="auto" w:fill="1E1E1E"/>
+        <w:spacing w:after="0" w:line="285" w:lineRule="atLeast"/>
+        <w:rPr>
+          <w:ins w:id="17" w:author="Shahboz Shirinboyev" w:date="2025-07-03T09:31:00Z"/>
+          <w:rFonts w:ascii="JetBrains Mono" w:eastAsia="Times New Roman" w:hAnsi="JetBrains Mono" w:cs="JetBrains Mono"/>
+          <w:color w:val="D4D4D4"/>
+          <w:sz w:val="21"/>
+          <w:szCs w:val="21"/>
+        </w:rPr>
+      </w:pPr>
+      <w:ins w:id="18" w:author="Shahboz Shirinboyev" w:date="2025-07-03T09:31:00Z">
+        <w:r>
+          <w:rPr>
+            <w:rFonts w:ascii="JetBrains Mono" w:eastAsia="Times New Roman" w:hAnsi="JetBrains Mono" w:cs="JetBrains Mono"/>
+            <w:color w:val="D4D4D4"/>
+            <w:sz w:val="21"/>
+            <w:szCs w:val="21"/>
+          </w:rPr>
+          <w:t xml:space="preserve">                </w:t>
+        </w:r>
+        <w:r>
+          <w:rPr>
+            <w:rFonts w:ascii="JetBrains Mono" w:eastAsia="Times New Roman" w:hAnsi="JetBrains Mono" w:cs="JetBrains Mono"/>
+            <w:color w:val="CE9178"/>
+            <w:sz w:val="21"/>
+            <w:szCs w:val="21"/>
+          </w:rPr>
+          <w:t>'</w:t>
+        </w:r>
+        <w:proofErr w:type="spellStart"/>
+        <w:proofErr w:type="gramStart"/>
+        <w:r>
+          <w:rPr>
+            <w:rFonts w:ascii="JetBrains Mono" w:eastAsia="Times New Roman" w:hAnsi="JetBrains Mono" w:cs="JetBrains Mono"/>
+            <w:color w:val="CE9178"/>
+            <w:sz w:val="21"/>
+            <w:szCs w:val="21"/>
+          </w:rPr>
+          <w:t>django.template</w:t>
+        </w:r>
+        <w:proofErr w:type="gramEnd"/>
+        <w:r>
+          <w:rPr>
+            <w:rFonts w:ascii="JetBrains Mono" w:eastAsia="Times New Roman" w:hAnsi="JetBrains Mono" w:cs="JetBrains Mono"/>
+            <w:color w:val="CE9178"/>
+            <w:sz w:val="21"/>
+            <w:szCs w:val="21"/>
+          </w:rPr>
+          <w:t>.context_processors.request</w:t>
+        </w:r>
+        <w:proofErr w:type="spellEnd"/>
+        <w:r>
+          <w:rPr>
+            <w:rFonts w:ascii="JetBrains Mono" w:eastAsia="Times New Roman" w:hAnsi="JetBrains Mono" w:cs="JetBrains Mono"/>
+            <w:color w:val="CE9178"/>
+            <w:sz w:val="21"/>
+            <w:szCs w:val="21"/>
+          </w:rPr>
+          <w:t>'</w:t>
+        </w:r>
+        <w:r>
+          <w:rPr>
+            <w:rFonts w:ascii="JetBrains Mono" w:eastAsia="Times New Roman" w:hAnsi="JetBrains Mono" w:cs="JetBrains Mono"/>
+            <w:color w:val="D4D4D4"/>
+            <w:sz w:val="21"/>
+            <w:szCs w:val="21"/>
+          </w:rPr>
+          <w:t>,</w:t>
+        </w:r>
+      </w:ins>
+    </w:p>
+    <w:p>
+      <w:pPr>
+        <w:shd w:val="clear" w:color="auto" w:fill="1E1E1E"/>
+        <w:spacing w:after="0" w:line="285" w:lineRule="atLeast"/>
+        <w:rPr>
+          <w:ins w:id="19" w:author="Shahboz Shirinboyev" w:date="2025-07-03T09:31:00Z"/>
+          <w:rFonts w:ascii="JetBrains Mono" w:eastAsia="Times New Roman" w:hAnsi="JetBrains Mono" w:cs="JetBrains Mono"/>
+          <w:color w:val="D4D4D4"/>
+          <w:sz w:val="21"/>
+          <w:szCs w:val="21"/>
+        </w:rPr>
+      </w:pPr>
+      <w:ins w:id="20" w:author="Shahboz Shirinboyev" w:date="2025-07-03T09:31:00Z">
+        <w:r>
+          <w:rPr>
+            <w:rFonts w:ascii="JetBrains Mono" w:eastAsia="Times New Roman" w:hAnsi="JetBrains Mono" w:cs="JetBrains Mono"/>
+            <w:color w:val="D4D4D4"/>
+            <w:sz w:val="21"/>
+            <w:szCs w:val="21"/>
+          </w:rPr>
+          <w:t xml:space="preserve">                </w:t>
+        </w:r>
+        <w:r>
+          <w:rPr>
+            <w:rFonts w:ascii="JetBrains Mono" w:eastAsia="Times New Roman" w:hAnsi="JetBrains Mono" w:cs="JetBrains Mono"/>
+            <w:color w:val="CE9178"/>
+            <w:sz w:val="21"/>
+            <w:szCs w:val="21"/>
+          </w:rPr>
+          <w:t>'</w:t>
+        </w:r>
+        <w:proofErr w:type="spellStart"/>
+        <w:proofErr w:type="gramStart"/>
+        <w:r>
+          <w:rPr>
+            <w:rFonts w:ascii="JetBrains Mono" w:eastAsia="Times New Roman" w:hAnsi="JetBrains Mono" w:cs="JetBrains Mono"/>
+            <w:color w:val="CE9178"/>
+            <w:sz w:val="21"/>
+            <w:szCs w:val="21"/>
+          </w:rPr>
+          <w:t>django.contrib</w:t>
+        </w:r>
+        <w:proofErr w:type="gramEnd"/>
+        <w:r>
+          <w:rPr>
+            <w:rFonts w:ascii="JetBrains Mono" w:eastAsia="Times New Roman" w:hAnsi="JetBrains Mono" w:cs="JetBrains Mono"/>
+            <w:color w:val="CE9178"/>
+            <w:sz w:val="21"/>
+            <w:szCs w:val="21"/>
+          </w:rPr>
+          <w:t>.auth.context_processors.auth</w:t>
+        </w:r>
+        <w:proofErr w:type="spellEnd"/>
+        <w:r>
+          <w:rPr>
+            <w:rFonts w:ascii="JetBrains Mono" w:eastAsia="Times New Roman" w:hAnsi="JetBrains Mono" w:cs="JetBrains Mono"/>
+            <w:color w:val="CE9178"/>
+            <w:sz w:val="21"/>
+            <w:szCs w:val="21"/>
+          </w:rPr>
+          <w:t>'</w:t>
+        </w:r>
+        <w:r>
+          <w:rPr>
+            <w:rFonts w:ascii="JetBrains Mono" w:eastAsia="Times New Roman" w:hAnsi="JetBrains Mono" w:cs="JetBrains Mono"/>
+            <w:color w:val="D4D4D4"/>
+            <w:sz w:val="21"/>
+            <w:szCs w:val="21"/>
+          </w:rPr>
+          <w:t>,</w:t>
+        </w:r>
+      </w:ins>
+    </w:p>
+    <w:p>
+      <w:pPr>
+        <w:shd w:val="clear" w:color="auto" w:fill="1E1E1E"/>
+        <w:spacing w:after="0" w:line="285" w:lineRule="atLeast"/>
+        <w:rPr>
+          <w:ins w:id="21" w:author="Shahboz Shirinboyev" w:date="2025-07-03T09:31:00Z"/>
+          <w:rFonts w:ascii="JetBrains Mono" w:eastAsia="Times New Roman" w:hAnsi="JetBrains Mono" w:cs="JetBrains Mono"/>
+          <w:color w:val="D4D4D4"/>
+          <w:sz w:val="21"/>
+          <w:szCs w:val="21"/>
+        </w:rPr>
+      </w:pPr>
+      <w:ins w:id="22" w:author="Shahboz Shirinboyev" w:date="2025-07-03T09:31:00Z">
+        <w:r>
+          <w:rPr>
+            <w:rFonts w:ascii="JetBrains Mono" w:eastAsia="Times New Roman" w:hAnsi="JetBrains Mono" w:cs="JetBrains Mono"/>
+            <w:color w:val="D4D4D4"/>
+            <w:sz w:val="21"/>
+            <w:szCs w:val="21"/>
+          </w:rPr>
+          <w:t xml:space="preserve">                </w:t>
+        </w:r>
+        <w:r>
+          <w:rPr>
+            <w:rFonts w:ascii="JetBrains Mono" w:eastAsia="Times New Roman" w:hAnsi="JetBrains Mono" w:cs="JetBrains Mono"/>
+            <w:color w:val="CE9178"/>
+            <w:sz w:val="21"/>
+            <w:szCs w:val="21"/>
+          </w:rPr>
+          <w:t>'</w:t>
+        </w:r>
+        <w:proofErr w:type="spellStart"/>
+        <w:proofErr w:type="gramStart"/>
+        <w:r>
+          <w:rPr>
+            <w:rFonts w:ascii="JetBrains Mono" w:eastAsia="Times New Roman" w:hAnsi="JetBrains Mono" w:cs="JetBrains Mono"/>
+            <w:color w:val="CE9178"/>
+            <w:sz w:val="21"/>
+            <w:szCs w:val="21"/>
+          </w:rPr>
+          <w:t>django.contrib</w:t>
+        </w:r>
+        <w:proofErr w:type="gramEnd"/>
+        <w:r>
+          <w:rPr>
+            <w:rFonts w:ascii="JetBrains Mono" w:eastAsia="Times New Roman" w:hAnsi="JetBrains Mono" w:cs="JetBrains Mono"/>
+            <w:color w:val="CE9178"/>
+            <w:sz w:val="21"/>
+            <w:szCs w:val="21"/>
+          </w:rPr>
+          <w:t>.messages.context_processors.messages</w:t>
+        </w:r>
+        <w:proofErr w:type="spellEnd"/>
+        <w:r>
+          <w:rPr>
+            <w:rFonts w:ascii="JetBrains Mono" w:eastAsia="Times New Roman" w:hAnsi="JetBrains Mono" w:cs="JetBrains Mono"/>
+            <w:color w:val="CE9178"/>
+            <w:sz w:val="21"/>
+            <w:szCs w:val="21"/>
+          </w:rPr>
+          <w:t>'</w:t>
+        </w:r>
+        <w:r>
+          <w:rPr>
+            <w:rFonts w:ascii="JetBrains Mono" w:eastAsia="Times New Roman" w:hAnsi="JetBrains Mono" w:cs="JetBrains Mono"/>
+            <w:color w:val="D4D4D4"/>
+            <w:sz w:val="21"/>
+            <w:szCs w:val="21"/>
+          </w:rPr>
+          <w:t>,</w:t>
+        </w:r>
+      </w:ins>
+    </w:p>
+    <w:p>
+      <w:pPr>
+        <w:shd w:val="clear" w:color="auto" w:fill="1E1E1E"/>
+        <w:spacing w:after="0" w:line="285" w:lineRule="atLeast"/>
+        <w:rPr>
+          <w:ins w:id="23" w:author="Shahboz Shirinboyev" w:date="2025-07-03T09:31:00Z"/>
+          <w:rFonts w:ascii="JetBrains Mono" w:eastAsia="Times New Roman" w:hAnsi="JetBrains Mono" w:cs="JetBrains Mono"/>
+          <w:color w:val="D4D4D4"/>
+          <w:sz w:val="21"/>
+          <w:szCs w:val="21"/>
+        </w:rPr>
+      </w:pPr>
+      <w:ins w:id="24" w:author="Shahboz Shirinboyev" w:date="2025-07-03T09:31:00Z">
+        <w:r>
+          <w:rPr>
+            <w:rFonts w:ascii="JetBrains Mono" w:eastAsia="Times New Roman" w:hAnsi="JetBrains Mono" w:cs="JetBrains Mono"/>
+            <w:color w:val="D4D4D4"/>
+            <w:sz w:val="21"/>
+            <w:szCs w:val="21"/>
+          </w:rPr>
+          <w:t xml:space="preserve">                </w:t>
+        </w:r>
+        <w:r>
+          <w:rPr>
+            <w:rFonts w:ascii="JetBrains Mono" w:eastAsia="Times New Roman" w:hAnsi="JetBrains Mono" w:cs="JetBrains Mono"/>
+            <w:color w:val="CE9178"/>
+            <w:sz w:val="21"/>
+            <w:szCs w:val="21"/>
+          </w:rPr>
+          <w:t>'news_app.context_processor.info'</w:t>
+        </w:r>
+      </w:ins>
+    </w:p>
+    <w:p>
+      <w:pPr>
+        <w:shd w:val="clear" w:color="auto" w:fill="1E1E1E"/>
+        <w:spacing w:after="0" w:line="285" w:lineRule="atLeast"/>
+        <w:rPr>
+          <w:ins w:id="25" w:author="Shahboz Shirinboyev" w:date="2025-07-03T09:31:00Z"/>
+          <w:rFonts w:ascii="JetBrains Mono" w:eastAsia="Times New Roman" w:hAnsi="JetBrains Mono" w:cs="JetBrains Mono"/>
+          <w:color w:val="D4D4D4"/>
+          <w:sz w:val="21"/>
+          <w:szCs w:val="21"/>
+        </w:rPr>
+      </w:pPr>
+      <w:ins w:id="26" w:author="Shahboz Shirinboyev" w:date="2025-07-03T09:31:00Z">
+        <w:r>
+          <w:rPr>
+            <w:rFonts w:ascii="JetBrains Mono" w:eastAsia="Times New Roman" w:hAnsi="JetBrains Mono" w:cs="JetBrains Mono"/>
+            <w:color w:val="D4D4D4"/>
+            <w:sz w:val="21"/>
+            <w:szCs w:val="21"/>
+          </w:rPr>
+          <w:t>            ],</w:t>
+        </w:r>
+      </w:ins>
+    </w:p>
+    <w:p>
+      <w:pPr>
+        <w:shd w:val="clear" w:color="auto" w:fill="1E1E1E"/>
+        <w:spacing w:after="0" w:line="285" w:lineRule="atLeast"/>
+        <w:rPr>
+          <w:ins w:id="27" w:author="Shahboz Shirinboyev" w:date="2025-07-03T09:31:00Z"/>
+          <w:rFonts w:ascii="JetBrains Mono" w:eastAsia="Times New Roman" w:hAnsi="JetBrains Mono" w:cs="JetBrains Mono"/>
+          <w:color w:val="D4D4D4"/>
+          <w:sz w:val="21"/>
+          <w:szCs w:val="21"/>
+        </w:rPr>
+      </w:pPr>
+      <w:ins w:id="28" w:author="Shahboz Shirinboyev" w:date="2025-07-03T09:31:00Z">
+        <w:r>
+          <w:rPr>
+            <w:rFonts w:ascii="JetBrains Mono" w:eastAsia="Times New Roman" w:hAnsi="JetBrains Mono" w:cs="JetBrains Mono"/>
+            <w:color w:val="D4D4D4"/>
+            <w:sz w:val="21"/>
+            <w:szCs w:val="21"/>
+          </w:rPr>
+          <w:t>        },</w:t>
+        </w:r>
+      </w:ins>
+    </w:p>
+    <w:p>
+      <w:pPr>
+        <w:shd w:val="clear" w:color="auto" w:fill="1E1E1E"/>
+        <w:spacing w:after="0" w:line="285" w:lineRule="atLeast"/>
+        <w:rPr>
+          <w:ins w:id="29" w:author="Shahboz Shirinboyev" w:date="2025-07-03T09:31:00Z"/>
+          <w:rFonts w:ascii="JetBrains Mono" w:eastAsia="Times New Roman" w:hAnsi="JetBrains Mono" w:cs="JetBrains Mono"/>
+          <w:color w:val="D4D4D4"/>
+          <w:sz w:val="21"/>
+          <w:szCs w:val="21"/>
+        </w:rPr>
+      </w:pPr>
+      <w:ins w:id="30" w:author="Shahboz Shirinboyev" w:date="2025-07-03T09:31:00Z">
+        <w:r>
+          <w:rPr>
+            <w:rFonts w:ascii="JetBrains Mono" w:eastAsia="Times New Roman" w:hAnsi="JetBrains Mono" w:cs="JetBrains Mono"/>
+            <w:color w:val="D4D4D4"/>
+            <w:sz w:val="21"/>
+            <w:szCs w:val="21"/>
+          </w:rPr>
+          <w:t>    },</w:t>
+        </w:r>
+      </w:ins>
+    </w:p>
+    <w:p>
+      <w:pPr>
+        <w:shd w:val="clear" w:color="auto" w:fill="1E1E1E"/>
+        <w:spacing w:after="0" w:line="285" w:lineRule="atLeast"/>
+        <w:rPr>
+          <w:ins w:id="31" w:author="Shahboz Shirinboyev" w:date="2025-07-03T09:31:00Z"/>
+          <w:rFonts w:ascii="JetBrains Mono" w:eastAsia="Times New Roman" w:hAnsi="JetBrains Mono" w:cs="JetBrains Mono"/>
+          <w:color w:val="D4D4D4"/>
+          <w:sz w:val="21"/>
+          <w:szCs w:val="21"/>
+        </w:rPr>
+      </w:pPr>
+      <w:ins w:id="32" w:author="Shahboz Shirinboyev" w:date="2025-07-03T09:31:00Z">
+        <w:r>
+          <w:rPr>
+            <w:rFonts w:ascii="JetBrains Mono" w:eastAsia="Times New Roman" w:hAnsi="JetBrains Mono" w:cs="JetBrains Mono"/>
+            <w:color w:val="D4D4D4"/>
+            <w:sz w:val="21"/>
+            <w:szCs w:val="21"/>
+          </w:rPr>
+          <w:t>]</w:t>
+        </w:r>
+      </w:ins>
+    </w:p>
+    <w:p>
+      <w:pPr>
+        <w:rPr>
+          <w:ins w:id="33" w:author="Shahboz Shirinboyev" w:date="2025-07-03T09:29:00Z"/>
+        </w:rPr>
+      </w:pPr>
+    </w:p>
+    <w:p>
+      <w:pPr>
+        <w:rPr>
+          <w:ins w:id="34" w:author="Shahboz Shirinboyev" w:date="2025-07-03T09:35:00Z"/>
+          <w:b/>
+          <w:bCs/>
+          <w:i/>
+          <w:iCs/>
+        </w:rPr>
+      </w:pPr>
+      <w:proofErr w:type="spellStart"/>
+      <w:ins w:id="35" w:author="Shahboz Shirinboyev" w:date="2025-07-03T09:31:00Z">
+        <w:r>
+          <w:t>Qo’shilgan</w:t>
+        </w:r>
+        <w:proofErr w:type="spellEnd"/>
+        <w:r>
+          <w:t xml:space="preserve"> </w:t>
+        </w:r>
+        <w:proofErr w:type="spellStart"/>
+        <w:r>
+          <w:t>qism</w:t>
+        </w:r>
+        <w:proofErr w:type="spellEnd"/>
+        <w:r>
+          <w:t xml:space="preserve">: </w:t>
+        </w:r>
+        <w:proofErr w:type="spellStart"/>
+        <w:proofErr w:type="gramStart"/>
+        <w:r>
+          <w:rPr>
+            <w:b/>
+            <w:bCs/>
+            <w:i/>
+            <w:iCs/>
+            <w:rPrChange w:id="36" w:author="Shahboz Shirinboyev" w:date="2025-07-03T09:32:00Z">
+              <w:rPr/>
+            </w:rPrChange>
+          </w:rPr>
+          <w:t>AppNomi.</w:t>
+        </w:r>
+      </w:ins>
+      <w:ins w:id="37" w:author="Shahboz Shirinboyev" w:date="2025-07-03T09:32:00Z">
+        <w:r>
+          <w:rPr>
+            <w:b/>
+            <w:bCs/>
+            <w:i/>
+            <w:iCs/>
+            <w:rPrChange w:id="38" w:author="Shahboz Shirinboyev" w:date="2025-07-03T09:32:00Z">
+              <w:rPr/>
+            </w:rPrChange>
+          </w:rPr>
+          <w:t>ContextProcessor</w:t>
+        </w:r>
+      </w:ins>
+      <w:ins w:id="39" w:author="Shahboz Shirinboyev" w:date="2025-07-03T09:31:00Z">
+        <w:r>
+          <w:rPr>
+            <w:b/>
+            <w:bCs/>
+            <w:i/>
+            <w:iCs/>
+            <w:rPrChange w:id="40" w:author="Shahboz Shirinboyev" w:date="2025-07-03T09:32:00Z">
+              <w:rPr/>
+            </w:rPrChange>
+          </w:rPr>
+          <w:t>F</w:t>
+        </w:r>
+      </w:ins>
+      <w:ins w:id="41" w:author="Shahboz Shirinboyev" w:date="2025-07-03T09:32:00Z">
+        <w:r>
+          <w:rPr>
+            <w:b/>
+            <w:bCs/>
+            <w:i/>
+            <w:iCs/>
+            <w:rPrChange w:id="42" w:author="Shahboz Shirinboyev" w:date="2025-07-03T09:32:00Z">
+              <w:rPr/>
+            </w:rPrChange>
+          </w:rPr>
+          <w:t>aylNomi.</w:t>
+        </w:r>
+        <w:r>
+          <w:rPr>
+            <w:b/>
+            <w:bCs/>
+            <w:i/>
+            <w:iCs/>
+            <w:rPrChange w:id="43" w:author="Shahboz Shirinboyev" w:date="2025-07-03T09:32:00Z">
+              <w:rPr/>
+            </w:rPrChange>
+          </w:rPr>
+          <w:t>YaratilganFunksiyaNomi</w:t>
+        </w:r>
+      </w:ins>
+      <w:proofErr w:type="spellEnd"/>
+      <w:proofErr w:type="gramEnd"/>
+    </w:p>
+    <w:p>
+      <w:pPr>
+        <w:rPr>
+          <w:ins w:id="44" w:author="Shahboz Shirinboyev" w:date="2025-07-03T09:36:00Z"/>
+        </w:rPr>
+      </w:pPr>
+      <w:proofErr w:type="spellStart"/>
+      <w:ins w:id="45" w:author="Shahboz Shirinboyev" w:date="2025-07-03T09:35:00Z">
+        <w:r>
+          <w:rPr>
+            <w:rPrChange w:id="46" w:author="Shahboz Shirinboyev" w:date="2025-07-03T09:36:00Z">
+              <w:rPr>
+                <w:b/>
+                <w:bCs/>
+              </w:rPr>
+            </w:rPrChange>
+          </w:rPr>
+          <w:t>Endi</w:t>
+        </w:r>
+        <w:proofErr w:type="spellEnd"/>
+        <w:r>
+          <w:rPr>
+            <w:rPrChange w:id="47" w:author="Shahboz Shirinboyev" w:date="2025-07-03T09:36:00Z">
+              <w:rPr>
+                <w:b/>
+                <w:bCs/>
+              </w:rPr>
+            </w:rPrChange>
+          </w:rPr>
+          <w:t xml:space="preserve"> </w:t>
+        </w:r>
+        <w:proofErr w:type="spellStart"/>
+        <w:r>
+          <w:rPr>
+            <w:rPrChange w:id="48" w:author="Shahboz Shirinboyev" w:date="2025-07-03T09:36:00Z">
+              <w:rPr>
+                <w:b/>
+                <w:bCs/>
+              </w:rPr>
+            </w:rPrChange>
+          </w:rPr>
+          <w:t>istalgan</w:t>
+        </w:r>
+        <w:proofErr w:type="spellEnd"/>
+        <w:r>
+          <w:rPr>
+            <w:rPrChange w:id="49" w:author="Shahboz Shirinboyev" w:date="2025-07-03T09:36:00Z">
+              <w:rPr>
+                <w:b/>
+                <w:bCs/>
+              </w:rPr>
+            </w:rPrChange>
+          </w:rPr>
+          <w:t xml:space="preserve"> template </w:t>
+        </w:r>
+        <w:proofErr w:type="spellStart"/>
+        <w:r>
+          <w:rPr>
+            <w:rPrChange w:id="50" w:author="Shahboz Shirinboyev" w:date="2025-07-03T09:36:00Z">
+              <w:rPr>
+                <w:b/>
+                <w:bCs/>
+              </w:rPr>
+            </w:rPrChange>
+          </w:rPr>
+          <w:t>orqali</w:t>
+        </w:r>
+        <w:proofErr w:type="spellEnd"/>
+        <w:r>
+          <w:rPr>
+            <w:rPrChange w:id="51" w:author="Shahboz Shirinboyev" w:date="2025-07-03T09:36:00Z">
+              <w:rPr>
+                <w:b/>
+                <w:bCs/>
+              </w:rPr>
+            </w:rPrChange>
+          </w:rPr>
+          <w:t xml:space="preserve"> </w:t>
+        </w:r>
+        <w:proofErr w:type="spellStart"/>
+        <w:r>
+          <w:rPr>
+            <w:rPrChange w:id="52" w:author="Shahboz Shirinboyev" w:date="2025-07-03T09:36:00Z">
+              <w:rPr>
+                <w:b/>
+                <w:bCs/>
+              </w:rPr>
+            </w:rPrChange>
+          </w:rPr>
+          <w:t>bu</w:t>
+        </w:r>
+        <w:proofErr w:type="spellEnd"/>
+        <w:r>
+          <w:rPr>
+            <w:rPrChange w:id="53" w:author="Shahboz Shirinboyev" w:date="2025-07-03T09:36:00Z">
+              <w:rPr>
+                <w:b/>
+                <w:bCs/>
+              </w:rPr>
+            </w:rPrChange>
+          </w:rPr>
+          <w:t xml:space="preserve"> </w:t>
+        </w:r>
+        <w:r>
+          <w:rPr>
+            <w:b/>
+            <w:bCs/>
+            <w:rPrChange w:id="54" w:author="Shahboz Shirinboyev" w:date="2025-07-03T09:36:00Z">
+              <w:rPr>
+                <w:b/>
+                <w:bCs/>
+              </w:rPr>
+            </w:rPrChange>
+          </w:rPr>
+          <w:t>context processor</w:t>
+        </w:r>
+        <w:r>
+          <w:rPr>
+            <w:rPrChange w:id="55" w:author="Shahboz Shirinboyev" w:date="2025-07-03T09:36:00Z">
+              <w:rPr>
+                <w:b/>
+                <w:bCs/>
+              </w:rPr>
+            </w:rPrChange>
+          </w:rPr>
+          <w:t xml:space="preserve"> </w:t>
+        </w:r>
+        <w:proofErr w:type="spellStart"/>
+        <w:r>
+          <w:rPr>
+            <w:rPrChange w:id="56" w:author="Shahboz Shirinboyev" w:date="2025-07-03T09:36:00Z">
+              <w:rPr>
+                <w:b/>
+                <w:bCs/>
+              </w:rPr>
+            </w:rPrChange>
+          </w:rPr>
+          <w:t>yuboraotgan</w:t>
+        </w:r>
+      </w:ins>
+      <w:proofErr w:type="spellEnd"/>
+      <w:ins w:id="57" w:author="Shahboz Shirinboyev" w:date="2025-07-03T09:36:00Z">
+        <w:r>
+          <w:rPr>
+            <w:rPrChange w:id="58" w:author="Shahboz Shirinboyev" w:date="2025-07-03T09:36:00Z">
+              <w:rPr>
+                <w:b/>
+                <w:bCs/>
+              </w:rPr>
+            </w:rPrChange>
+          </w:rPr>
+          <w:t xml:space="preserve"> </w:t>
+        </w:r>
+        <w:proofErr w:type="spellStart"/>
+        <w:r>
+          <w:rPr>
+            <w:rPrChange w:id="59" w:author="Shahboz Shirinboyev" w:date="2025-07-03T09:36:00Z">
+              <w:rPr>
+                <w:b/>
+                <w:bCs/>
+              </w:rPr>
+            </w:rPrChange>
+          </w:rPr>
+          <w:t>ma’lumotlarni</w:t>
+        </w:r>
+        <w:proofErr w:type="spellEnd"/>
+        <w:r>
+          <w:rPr>
+            <w:rPrChange w:id="60" w:author="Shahboz Shirinboyev" w:date="2025-07-03T09:36:00Z">
+              <w:rPr>
+                <w:b/>
+                <w:bCs/>
+              </w:rPr>
+            </w:rPrChange>
+          </w:rPr>
+          <w:t xml:space="preserve"> </w:t>
+        </w:r>
+        <w:proofErr w:type="spellStart"/>
+        <w:r>
+          <w:rPr>
+            <w:rPrChange w:id="61" w:author="Shahboz Shirinboyev" w:date="2025-07-03T09:36:00Z">
+              <w:rPr>
+                <w:b/>
+                <w:bCs/>
+              </w:rPr>
+            </w:rPrChange>
+          </w:rPr>
+          <w:t>qabul</w:t>
+        </w:r>
+        <w:proofErr w:type="spellEnd"/>
+        <w:r>
+          <w:rPr>
+            <w:rPrChange w:id="62" w:author="Shahboz Shirinboyev" w:date="2025-07-03T09:36:00Z">
+              <w:rPr>
+                <w:b/>
+                <w:bCs/>
+              </w:rPr>
+            </w:rPrChange>
+          </w:rPr>
+          <w:t xml:space="preserve"> </w:t>
+        </w:r>
+        <w:proofErr w:type="spellStart"/>
+        <w:r>
+          <w:rPr>
+            <w:rPrChange w:id="63" w:author="Shahboz Shirinboyev" w:date="2025-07-03T09:36:00Z">
+              <w:rPr>
+                <w:b/>
+                <w:bCs/>
+              </w:rPr>
+            </w:rPrChange>
+          </w:rPr>
+          <w:t>qilib</w:t>
+        </w:r>
+        <w:proofErr w:type="spellEnd"/>
+        <w:r>
+          <w:rPr>
+            <w:rPrChange w:id="64" w:author="Shahboz Shirinboyev" w:date="2025-07-03T09:36:00Z">
+              <w:rPr>
+                <w:b/>
+                <w:bCs/>
+              </w:rPr>
+            </w:rPrChange>
+          </w:rPr>
+          <w:t xml:space="preserve"> </w:t>
+        </w:r>
+        <w:proofErr w:type="spellStart"/>
+        <w:r>
+          <w:rPr>
+            <w:rPrChange w:id="65" w:author="Shahboz Shirinboyev" w:date="2025-07-03T09:36:00Z">
+              <w:rPr>
+                <w:b/>
+                <w:bCs/>
+              </w:rPr>
+            </w:rPrChange>
+          </w:rPr>
+          <w:t>olishimiz</w:t>
+        </w:r>
+        <w:proofErr w:type="spellEnd"/>
+        <w:r>
+          <w:rPr>
+            <w:rPrChange w:id="66" w:author="Shahboz Shirinboyev" w:date="2025-07-03T09:36:00Z">
+              <w:rPr>
+                <w:b/>
+                <w:bCs/>
+              </w:rPr>
+            </w:rPrChange>
+          </w:rPr>
+          <w:t xml:space="preserve"> </w:t>
+        </w:r>
+        <w:proofErr w:type="spellStart"/>
+        <w:r>
+          <w:rPr>
+            <w:rPrChange w:id="67" w:author="Shahboz Shirinboyev" w:date="2025-07-03T09:36:00Z">
+              <w:rPr>
+                <w:b/>
+                <w:bCs/>
+              </w:rPr>
+            </w:rPrChange>
+          </w:rPr>
+          <w:t>mumkin</w:t>
+        </w:r>
+        <w:proofErr w:type="spellEnd"/>
+        <w:r>
+          <w:rPr>
+            <w:rPrChange w:id="68" w:author="Shahboz Shirinboyev" w:date="2025-07-03T09:36:00Z">
+              <w:rPr>
+                <w:b/>
+                <w:bCs/>
+              </w:rPr>
+            </w:rPrChange>
+          </w:rPr>
+          <w:t>.</w:t>
+        </w:r>
+      </w:ins>
+    </w:p>
+    <w:p>
+      <w:pPr>
+        <w:rPr>
+          <w:ins w:id="69" w:author="Shahboz Shirinboyev" w:date="2025-07-03T09:36:00Z"/>
+        </w:rPr>
+      </w:pPr>
+      <w:ins w:id="70" w:author="Shahboz Shirinboyev" w:date="2025-07-03T09:36:00Z">
+        <w:r>
+          <w:rPr>
+            <w:b/>
+            <w:bCs/>
+            <w:rPrChange w:id="71" w:author="Shahboz Shirinboyev" w:date="2025-07-03T09:36:00Z">
+              <w:rPr/>
+            </w:rPrChange>
+          </w:rPr>
+          <w:t>base.html</w:t>
+        </w:r>
+        <w:r>
+          <w:t xml:space="preserve"> </w:t>
+        </w:r>
+        <w:proofErr w:type="spellStart"/>
+        <w:r>
+          <w:t>faylida</w:t>
+        </w:r>
+        <w:proofErr w:type="spellEnd"/>
+        <w:r>
+          <w:t xml:space="preserve"> </w:t>
+        </w:r>
+        <w:proofErr w:type="spellStart"/>
+        <w:r>
+          <w:t>chaqirib</w:t>
+        </w:r>
+        <w:proofErr w:type="spellEnd"/>
+        <w:r>
+          <w:t xml:space="preserve"> </w:t>
+        </w:r>
+        <w:proofErr w:type="spellStart"/>
+        <w:r>
+          <w:t>ko’ramiz</w:t>
+        </w:r>
+        <w:proofErr w:type="spellEnd"/>
+        <w:r>
+          <w:t>:</w:t>
+        </w:r>
+      </w:ins>
+    </w:p>
+    <w:p>
+      <w:pPr>
+        <w:rPr>
+          <w:ins w:id="72" w:author="Shahboz Shirinboyev" w:date="2025-07-03T09:47:00Z"/>
+        </w:rPr>
+      </w:pPr>
+      <w:ins w:id="73" w:author="Shahboz Shirinboyev" w:date="2025-07-03T09:46:00Z">
+        <w:r>
+          <w:t xml:space="preserve">Navbar </w:t>
+        </w:r>
+        <w:proofErr w:type="spellStart"/>
+        <w:r>
+          <w:t>qismida</w:t>
+        </w:r>
+        <w:proofErr w:type="spellEnd"/>
+        <w:r>
+          <w:t xml:space="preserve"> </w:t>
+        </w:r>
+        <w:proofErr w:type="spellStart"/>
+        <w:r>
+          <w:t>ch</w:t>
+        </w:r>
+      </w:ins>
+      <w:ins w:id="74" w:author="Shahboz Shirinboyev" w:date="2025-07-03T09:47:00Z">
+        <w:r>
+          <w:t>aqirib</w:t>
+        </w:r>
+        <w:proofErr w:type="spellEnd"/>
+        <w:r>
+          <w:t xml:space="preserve"> </w:t>
+        </w:r>
+        <w:proofErr w:type="spellStart"/>
+        <w:r>
+          <w:t>ishlatib</w:t>
+        </w:r>
+        <w:proofErr w:type="spellEnd"/>
+        <w:r>
+          <w:t xml:space="preserve"> </w:t>
+        </w:r>
+        <w:proofErr w:type="spellStart"/>
+        <w:r>
+          <w:t>ko’rdik</w:t>
+        </w:r>
+        <w:proofErr w:type="spellEnd"/>
+        <w:r>
+          <w:t xml:space="preserve">: </w:t>
+        </w:r>
+      </w:ins>
+    </w:p>
+    <w:p>
+      <w:pPr>
+        <w:shd w:val="clear" w:color="auto" w:fill="1E1E1E"/>
+        <w:spacing w:after="0" w:line="285" w:lineRule="atLeast"/>
+        <w:rPr>
+          <w:ins w:id="75" w:author="Shahboz Shirinboyev" w:date="2025-07-03T09:48:00Z"/>
+          <w:rFonts w:ascii="JetBrains Mono" w:eastAsia="Times New Roman" w:hAnsi="JetBrains Mono" w:cs="JetBrains Mono"/>
+          <w:color w:val="D4D4D4"/>
+          <w:sz w:val="21"/>
+          <w:szCs w:val="21"/>
+        </w:rPr>
+      </w:pPr>
+      <w:proofErr w:type="gramStart"/>
+      <w:ins w:id="76" w:author="Shahboz Shirinboyev" w:date="2025-07-03T09:48:00Z">
+        <w:r>
+          <w:rPr>
+            <w:rFonts w:ascii="JetBrains Mono" w:eastAsia="Times New Roman" w:hAnsi="JetBrains Mono" w:cs="JetBrains Mono"/>
+            <w:color w:val="6A9955"/>
+            <w:sz w:val="21"/>
+            <w:szCs w:val="21"/>
+          </w:rPr>
+          <w:t>&lt;!--</w:t>
+        </w:r>
+        <w:proofErr w:type="gramEnd"/>
+        <w:r>
+          <w:rPr>
+            <w:rFonts w:ascii="JetBrains Mono" w:eastAsia="Times New Roman" w:hAnsi="JetBrains Mono" w:cs="JetBrains Mono"/>
+            <w:color w:val="6A9955"/>
+            <w:sz w:val="21"/>
+            <w:szCs w:val="21"/>
+          </w:rPr>
+          <w:t xml:space="preserve"> Nav Start --&gt;</w:t>
+        </w:r>
+      </w:ins>
+    </w:p>
+    <w:p>
+      <w:pPr>
+        <w:shd w:val="clear" w:color="auto" w:fill="1E1E1E"/>
+        <w:spacing w:after="0" w:line="285" w:lineRule="atLeast"/>
+        <w:rPr>
+          <w:ins w:id="77" w:author="Shahboz Shirinboyev" w:date="2025-07-03T09:48:00Z"/>
+          <w:rFonts w:ascii="JetBrains Mono" w:eastAsia="Times New Roman" w:hAnsi="JetBrains Mono" w:cs="JetBrains Mono"/>
+          <w:color w:val="D4D4D4"/>
+          <w:sz w:val="21"/>
+          <w:szCs w:val="21"/>
+        </w:rPr>
+      </w:pPr>
+      <w:ins w:id="78" w:author="Shahboz Shirinboyev" w:date="2025-07-03T09:48:00Z">
+        <w:r>
+          <w:rPr>
+            <w:rFonts w:ascii="JetBrains Mono" w:eastAsia="Times New Roman" w:hAnsi="JetBrains Mono" w:cs="JetBrains Mono"/>
+            <w:color w:val="808080"/>
+            <w:sz w:val="21"/>
+            <w:szCs w:val="21"/>
+          </w:rPr>
+          <w:t>&lt;</w:t>
+        </w:r>
+        <w:r>
+          <w:rPr>
+            <w:rFonts w:ascii="JetBrains Mono" w:eastAsia="Times New Roman" w:hAnsi="JetBrains Mono" w:cs="JetBrains Mono"/>
+            <w:color w:val="569CD6"/>
+            <w:sz w:val="21"/>
+            <w:szCs w:val="21"/>
+          </w:rPr>
+          <w:t>div</w:t>
+        </w:r>
+        <w:r>
+          <w:rPr>
+            <w:rFonts w:ascii="JetBrains Mono" w:eastAsia="Times New Roman" w:hAnsi="JetBrains Mono" w:cs="JetBrains Mono"/>
+            <w:color w:val="D4D4D4"/>
+            <w:sz w:val="21"/>
+            <w:szCs w:val="21"/>
+          </w:rPr>
+          <w:t xml:space="preserve"> </w:t>
+        </w:r>
+        <w:r>
+          <w:rPr>
+            <w:rFonts w:ascii="JetBrains Mono" w:eastAsia="Times New Roman" w:hAnsi="JetBrains Mono" w:cs="JetBrains Mono"/>
+            <w:color w:val="9CDCFE"/>
+            <w:sz w:val="21"/>
+            <w:szCs w:val="21"/>
+          </w:rPr>
+          <w:t>class</w:t>
+        </w:r>
+        <w:r>
+          <w:rPr>
+            <w:rFonts w:ascii="JetBrains Mono" w:eastAsia="Times New Roman" w:hAnsi="JetBrains Mono" w:cs="JetBrains Mono"/>
+            <w:color w:val="D4D4D4"/>
+            <w:sz w:val="21"/>
+            <w:szCs w:val="21"/>
+          </w:rPr>
+          <w:t>=</w:t>
+        </w:r>
+        <w:r>
+          <w:rPr>
+            <w:rFonts w:ascii="JetBrains Mono" w:eastAsia="Times New Roman" w:hAnsi="JetBrains Mono" w:cs="JetBrains Mono"/>
+            <w:color w:val="CE9178"/>
+            <w:sz w:val="21"/>
+            <w:szCs w:val="21"/>
+          </w:rPr>
+          <w:t>"</w:t>
+        </w:r>
+        <w:proofErr w:type="spellStart"/>
+        <w:r>
+          <w:rPr>
+            <w:rFonts w:ascii="JetBrains Mono" w:eastAsia="Times New Roman" w:hAnsi="JetBrains Mono" w:cs="JetBrains Mono"/>
+            <w:color w:val="CE9178"/>
+            <w:sz w:val="21"/>
+            <w:szCs w:val="21"/>
+          </w:rPr>
+          <w:t>classynav</w:t>
+        </w:r>
+        <w:proofErr w:type="spellEnd"/>
+        <w:r>
+          <w:rPr>
+            <w:rFonts w:ascii="JetBrains Mono" w:eastAsia="Times New Roman" w:hAnsi="JetBrains Mono" w:cs="JetBrains Mono"/>
+            <w:color w:val="CE9178"/>
+            <w:sz w:val="21"/>
+            <w:szCs w:val="21"/>
+          </w:rPr>
+          <w:t>"</w:t>
+        </w:r>
+        <w:r>
+          <w:rPr>
+            <w:rFonts w:ascii="JetBrains Mono" w:eastAsia="Times New Roman" w:hAnsi="JetBrains Mono" w:cs="JetBrains Mono"/>
+            <w:color w:val="808080"/>
+            <w:sz w:val="21"/>
+            <w:szCs w:val="21"/>
+          </w:rPr>
+          <w:t>&gt;</w:t>
+        </w:r>
+      </w:ins>
+    </w:p>
+    <w:p>
+      <w:pPr>
+        <w:shd w:val="clear" w:color="auto" w:fill="1E1E1E"/>
+        <w:spacing w:after="0" w:line="285" w:lineRule="atLeast"/>
+        <w:rPr>
+          <w:ins w:id="79" w:author="Shahboz Shirinboyev" w:date="2025-07-03T09:48:00Z"/>
+          <w:rFonts w:ascii="JetBrains Mono" w:eastAsia="Times New Roman" w:hAnsi="JetBrains Mono" w:cs="JetBrains Mono"/>
+          <w:color w:val="D4D4D4"/>
+          <w:sz w:val="21"/>
+          <w:szCs w:val="21"/>
+        </w:rPr>
+      </w:pPr>
+      <w:ins w:id="80" w:author="Shahboz Shirinboyev" w:date="2025-07-03T09:48:00Z">
+        <w:r>
+          <w:rPr>
+            <w:rFonts w:ascii="JetBrains Mono" w:eastAsia="Times New Roman" w:hAnsi="JetBrains Mono" w:cs="JetBrains Mono"/>
+            <w:color w:val="D4D4D4"/>
+            <w:sz w:val="21"/>
+            <w:szCs w:val="21"/>
+          </w:rPr>
+          <w:t xml:space="preserve">  </w:t>
+        </w:r>
+        <w:r>
+          <w:rPr>
+            <w:rFonts w:ascii="JetBrains Mono" w:eastAsia="Times New Roman" w:hAnsi="JetBrains Mono" w:cs="JetBrains Mono"/>
+            <w:color w:val="808080"/>
+            <w:sz w:val="21"/>
+            <w:szCs w:val="21"/>
+          </w:rPr>
+          <w:t>&lt;</w:t>
+        </w:r>
+        <w:r>
+          <w:rPr>
+            <w:rFonts w:ascii="JetBrains Mono" w:eastAsia="Times New Roman" w:hAnsi="JetBrains Mono" w:cs="JetBrains Mono"/>
+            <w:color w:val="569CD6"/>
+            <w:sz w:val="21"/>
+            <w:szCs w:val="21"/>
+          </w:rPr>
+          <w:t>ul</w:t>
+        </w:r>
+        <w:r>
+          <w:rPr>
+            <w:rFonts w:ascii="JetBrains Mono" w:eastAsia="Times New Roman" w:hAnsi="JetBrains Mono" w:cs="JetBrains Mono"/>
+            <w:color w:val="808080"/>
+            <w:sz w:val="21"/>
+            <w:szCs w:val="21"/>
+          </w:rPr>
+          <w:t>&gt;</w:t>
+        </w:r>
+      </w:ins>
+    </w:p>
+    <w:p>
+      <w:pPr>
+        <w:shd w:val="clear" w:color="auto" w:fill="1E1E1E"/>
+        <w:spacing w:after="0" w:line="285" w:lineRule="atLeast"/>
+        <w:rPr>
+          <w:ins w:id="81" w:author="Shahboz Shirinboyev" w:date="2025-07-03T09:48:00Z"/>
+          <w:rFonts w:ascii="JetBrains Mono" w:eastAsia="Times New Roman" w:hAnsi="JetBrains Mono" w:cs="JetBrains Mono"/>
+          <w:color w:val="D4D4D4"/>
+          <w:sz w:val="21"/>
+          <w:szCs w:val="21"/>
+        </w:rPr>
+      </w:pPr>
+      <w:ins w:id="82" w:author="Shahboz Shirinboyev" w:date="2025-07-03T09:48:00Z">
+        <w:r>
+          <w:rPr>
+            <w:rFonts w:ascii="JetBrains Mono" w:eastAsia="Times New Roman" w:hAnsi="JetBrains Mono" w:cs="JetBrains Mono"/>
+            <w:color w:val="D4D4D4"/>
+            <w:sz w:val="21"/>
+            <w:szCs w:val="21"/>
+          </w:rPr>
+          <w:t xml:space="preserve">    </w:t>
+        </w:r>
+        <w:r>
+          <w:rPr>
+            <w:rFonts w:ascii="JetBrains Mono" w:eastAsia="Times New Roman" w:hAnsi="JetBrains Mono" w:cs="JetBrains Mono"/>
+            <w:color w:val="808080"/>
+            <w:sz w:val="21"/>
+            <w:szCs w:val="21"/>
+          </w:rPr>
+          <w:t>&lt;</w:t>
+        </w:r>
+        <w:r>
+          <w:rPr>
+            <w:rFonts w:ascii="JetBrains Mono" w:eastAsia="Times New Roman" w:hAnsi="JetBrains Mono" w:cs="JetBrains Mono"/>
+            <w:color w:val="569CD6"/>
+            <w:sz w:val="21"/>
+            <w:szCs w:val="21"/>
+          </w:rPr>
+          <w:t>li</w:t>
+        </w:r>
+        <w:r>
+          <w:rPr>
+            <w:rFonts w:ascii="JetBrains Mono" w:eastAsia="Times New Roman" w:hAnsi="JetBrains Mono" w:cs="JetBrains Mono"/>
+            <w:color w:val="808080"/>
+            <w:sz w:val="21"/>
+            <w:szCs w:val="21"/>
+          </w:rPr>
+          <w:t>&gt;&lt;</w:t>
+        </w:r>
+        <w:r>
+          <w:rPr>
+            <w:rFonts w:ascii="JetBrains Mono" w:eastAsia="Times New Roman" w:hAnsi="JetBrains Mono" w:cs="JetBrains Mono"/>
+            <w:color w:val="569CD6"/>
+            <w:sz w:val="21"/>
+            <w:szCs w:val="21"/>
+          </w:rPr>
+          <w:t>a</w:t>
+        </w:r>
+        <w:r>
+          <w:rPr>
+            <w:rFonts w:ascii="JetBrains Mono" w:eastAsia="Times New Roman" w:hAnsi="JetBrains Mono" w:cs="JetBrains Mono"/>
+            <w:color w:val="D4D4D4"/>
+            <w:sz w:val="21"/>
+            <w:szCs w:val="21"/>
+          </w:rPr>
+          <w:t xml:space="preserve"> </w:t>
+        </w:r>
+        <w:proofErr w:type="spellStart"/>
+        <w:r>
+          <w:rPr>
+            <w:rFonts w:ascii="JetBrains Mono" w:eastAsia="Times New Roman" w:hAnsi="JetBrains Mono" w:cs="JetBrains Mono"/>
+            <w:color w:val="9CDCFE"/>
+            <w:sz w:val="21"/>
+            <w:szCs w:val="21"/>
+          </w:rPr>
+          <w:t>href</w:t>
+        </w:r>
+        <w:proofErr w:type="spellEnd"/>
+        <w:r>
+          <w:rPr>
+            <w:rFonts w:ascii="JetBrains Mono" w:eastAsia="Times New Roman" w:hAnsi="JetBrains Mono" w:cs="JetBrains Mono"/>
+            <w:color w:val="D4D4D4"/>
+            <w:sz w:val="21"/>
+            <w:szCs w:val="21"/>
+          </w:rPr>
+          <w:t>=</w:t>
+        </w:r>
+        <w:r>
+          <w:rPr>
+            <w:rFonts w:ascii="JetBrains Mono" w:eastAsia="Times New Roman" w:hAnsi="JetBrains Mono" w:cs="JetBrains Mono"/>
+            <w:color w:val="CE9178"/>
+            <w:sz w:val="21"/>
+            <w:szCs w:val="21"/>
+          </w:rPr>
+          <w:t>"#"</w:t>
+        </w:r>
+        <w:r>
+          <w:rPr>
+            <w:rFonts w:ascii="JetBrains Mono" w:eastAsia="Times New Roman" w:hAnsi="JetBrains Mono" w:cs="JetBrains Mono"/>
+            <w:color w:val="808080"/>
+            <w:sz w:val="21"/>
+            <w:szCs w:val="21"/>
+          </w:rPr>
+          <w:t>&gt;</w:t>
+        </w:r>
+        <w:r>
+          <w:rPr>
+            <w:rFonts w:ascii="JetBrains Mono" w:eastAsia="Times New Roman" w:hAnsi="JetBrains Mono" w:cs="JetBrains Mono"/>
+            <w:color w:val="D4D4D4"/>
+            <w:sz w:val="21"/>
+            <w:szCs w:val="21"/>
+          </w:rPr>
+          <w:t>Home</w:t>
+        </w:r>
+        <w:r>
+          <w:rPr>
+            <w:rFonts w:ascii="JetBrains Mono" w:eastAsia="Times New Roman" w:hAnsi="JetBrains Mono" w:cs="JetBrains Mono"/>
+            <w:color w:val="808080"/>
+            <w:sz w:val="21"/>
+            <w:szCs w:val="21"/>
+          </w:rPr>
+          <w:t>&lt;/</w:t>
+        </w:r>
+        <w:r>
+          <w:rPr>
+            <w:rFonts w:ascii="JetBrains Mono" w:eastAsia="Times New Roman" w:hAnsi="JetBrains Mono" w:cs="JetBrains Mono"/>
+            <w:color w:val="569CD6"/>
+            <w:sz w:val="21"/>
+            <w:szCs w:val="21"/>
+          </w:rPr>
+          <w:t>a</w:t>
+        </w:r>
+        <w:r>
+          <w:rPr>
+            <w:rFonts w:ascii="JetBrains Mono" w:eastAsia="Times New Roman" w:hAnsi="JetBrains Mono" w:cs="JetBrains Mono"/>
+            <w:color w:val="808080"/>
+            <w:sz w:val="21"/>
+            <w:szCs w:val="21"/>
+          </w:rPr>
+          <w:t>&gt;&lt;/</w:t>
+        </w:r>
+        <w:r>
+          <w:rPr>
+            <w:rFonts w:ascii="JetBrains Mono" w:eastAsia="Times New Roman" w:hAnsi="JetBrains Mono" w:cs="JetBrains Mono"/>
+            <w:color w:val="569CD6"/>
+            <w:sz w:val="21"/>
+            <w:szCs w:val="21"/>
+          </w:rPr>
+          <w:t>li</w:t>
+        </w:r>
+        <w:r>
+          <w:rPr>
+            <w:rFonts w:ascii="JetBrains Mono" w:eastAsia="Times New Roman" w:hAnsi="JetBrains Mono" w:cs="JetBrains Mono"/>
+            <w:color w:val="808080"/>
+            <w:sz w:val="21"/>
+            <w:szCs w:val="21"/>
+          </w:rPr>
+          <w:t>&gt;</w:t>
+        </w:r>
+      </w:ins>
+    </w:p>
+    <w:p>
+      <w:pPr>
+        <w:shd w:val="clear" w:color="auto" w:fill="1E1E1E"/>
+        <w:spacing w:after="0" w:line="285" w:lineRule="atLeast"/>
+        <w:rPr>
+          <w:ins w:id="83" w:author="Shahboz Shirinboyev" w:date="2025-07-03T09:48:00Z"/>
+          <w:rFonts w:ascii="JetBrains Mono" w:eastAsia="Times New Roman" w:hAnsi="JetBrains Mono" w:cs="JetBrains Mono"/>
+          <w:color w:val="D4D4D4"/>
+          <w:sz w:val="21"/>
+          <w:szCs w:val="21"/>
+        </w:rPr>
+      </w:pPr>
+      <w:ins w:id="84" w:author="Shahboz Shirinboyev" w:date="2025-07-03T09:48:00Z">
+        <w:r>
+          <w:rPr>
+            <w:rFonts w:ascii="JetBrains Mono" w:eastAsia="Times New Roman" w:hAnsi="JetBrains Mono" w:cs="JetBrains Mono"/>
+            <w:color w:val="D4D4D4"/>
+            <w:sz w:val="21"/>
+            <w:szCs w:val="21"/>
+          </w:rPr>
+          <w:t xml:space="preserve">    </w:t>
+        </w:r>
+        <w:r>
+          <w:rPr>
+            <w:rFonts w:ascii="JetBrains Mono" w:eastAsia="Times New Roman" w:hAnsi="JetBrains Mono" w:cs="JetBrains Mono"/>
+            <w:color w:val="808080"/>
+            <w:sz w:val="21"/>
+            <w:szCs w:val="21"/>
+          </w:rPr>
+          <w:t>&lt;</w:t>
+        </w:r>
+        <w:r>
+          <w:rPr>
+            <w:rFonts w:ascii="JetBrains Mono" w:eastAsia="Times New Roman" w:hAnsi="JetBrains Mono" w:cs="JetBrains Mono"/>
+            <w:color w:val="569CD6"/>
+            <w:sz w:val="21"/>
+            <w:szCs w:val="21"/>
+          </w:rPr>
+          <w:t>li</w:t>
+        </w:r>
+        <w:r>
+          <w:rPr>
+            <w:rFonts w:ascii="JetBrains Mono" w:eastAsia="Times New Roman" w:hAnsi="JetBrains Mono" w:cs="JetBrains Mono"/>
+            <w:color w:val="808080"/>
+            <w:sz w:val="21"/>
+            <w:szCs w:val="21"/>
+          </w:rPr>
+          <w:t>&gt;</w:t>
+        </w:r>
+      </w:ins>
+    </w:p>
+    <w:p>
+      <w:pPr>
+        <w:shd w:val="clear" w:color="auto" w:fill="1E1E1E"/>
+        <w:spacing w:after="0" w:line="285" w:lineRule="atLeast"/>
+        <w:rPr>
+          <w:ins w:id="85" w:author="Shahboz Shirinboyev" w:date="2025-07-03T09:48:00Z"/>
+          <w:rFonts w:ascii="JetBrains Mono" w:eastAsia="Times New Roman" w:hAnsi="JetBrains Mono" w:cs="JetBrains Mono"/>
+          <w:color w:val="D4D4D4"/>
+          <w:sz w:val="21"/>
+          <w:szCs w:val="21"/>
+        </w:rPr>
+      </w:pPr>
+      <w:ins w:id="86" w:author="Shahboz Shirinboyev" w:date="2025-07-03T09:48:00Z">
+        <w:r>
+          <w:rPr>
+            <w:rFonts w:ascii="JetBrains Mono" w:eastAsia="Times New Roman" w:hAnsi="JetBrains Mono" w:cs="JetBrains Mono"/>
+            <w:color w:val="D4D4D4"/>
+            <w:sz w:val="21"/>
+            <w:szCs w:val="21"/>
+          </w:rPr>
+          <w:t xml:space="preserve">      </w:t>
+        </w:r>
+        <w:r>
+          <w:rPr>
+            <w:rFonts w:ascii="JetBrains Mono" w:eastAsia="Times New Roman" w:hAnsi="JetBrains Mono" w:cs="JetBrains Mono"/>
+            <w:color w:val="808080"/>
+            <w:sz w:val="21"/>
+            <w:szCs w:val="21"/>
+          </w:rPr>
+          <w:t>&lt;</w:t>
+        </w:r>
+        <w:r>
+          <w:rPr>
+            <w:rFonts w:ascii="JetBrains Mono" w:eastAsia="Times New Roman" w:hAnsi="JetBrains Mono" w:cs="JetBrains Mono"/>
+            <w:color w:val="569CD6"/>
+            <w:sz w:val="21"/>
+            <w:szCs w:val="21"/>
+          </w:rPr>
+          <w:t>a</w:t>
+        </w:r>
+        <w:r>
+          <w:rPr>
+            <w:rFonts w:ascii="JetBrains Mono" w:eastAsia="Times New Roman" w:hAnsi="JetBrains Mono" w:cs="JetBrains Mono"/>
+            <w:color w:val="D4D4D4"/>
+            <w:sz w:val="21"/>
+            <w:szCs w:val="21"/>
+          </w:rPr>
+          <w:t xml:space="preserve"> </w:t>
+        </w:r>
+        <w:proofErr w:type="spellStart"/>
+        <w:r>
+          <w:rPr>
+            <w:rFonts w:ascii="JetBrains Mono" w:eastAsia="Times New Roman" w:hAnsi="JetBrains Mono" w:cs="JetBrains Mono"/>
+            <w:color w:val="9CDCFE"/>
+            <w:sz w:val="21"/>
+            <w:szCs w:val="21"/>
+          </w:rPr>
+          <w:t>href</w:t>
+        </w:r>
+        <w:proofErr w:type="spellEnd"/>
+        <w:r>
+          <w:rPr>
+            <w:rFonts w:ascii="JetBrains Mono" w:eastAsia="Times New Roman" w:hAnsi="JetBrains Mono" w:cs="JetBrains Mono"/>
+            <w:color w:val="D4D4D4"/>
+            <w:sz w:val="21"/>
+            <w:szCs w:val="21"/>
+          </w:rPr>
+          <w:t>=</w:t>
+        </w:r>
+        <w:r>
+          <w:rPr>
+            <w:rFonts w:ascii="JetBrains Mono" w:eastAsia="Times New Roman" w:hAnsi="JetBrains Mono" w:cs="JetBrains Mono"/>
+            <w:color w:val="CE9178"/>
+            <w:sz w:val="21"/>
+            <w:szCs w:val="21"/>
+          </w:rPr>
+          <w:t xml:space="preserve">"{% </w:t>
+        </w:r>
+        <w:proofErr w:type="spellStart"/>
+        <w:r>
+          <w:rPr>
+            <w:rFonts w:ascii="JetBrains Mono" w:eastAsia="Times New Roman" w:hAnsi="JetBrains Mono" w:cs="JetBrains Mono"/>
+            <w:color w:val="CE9178"/>
+            <w:sz w:val="21"/>
+            <w:szCs w:val="21"/>
+          </w:rPr>
+          <w:t>url</w:t>
+        </w:r>
+        <w:proofErr w:type="spellEnd"/>
+        <w:r>
+          <w:rPr>
+            <w:rFonts w:ascii="JetBrains Mono" w:eastAsia="Times New Roman" w:hAnsi="JetBrains Mono" w:cs="JetBrains Mono"/>
+            <w:color w:val="CE9178"/>
+            <w:sz w:val="21"/>
+            <w:szCs w:val="21"/>
+          </w:rPr>
+          <w:t xml:space="preserve"> '</w:t>
+        </w:r>
+        <w:proofErr w:type="spellStart"/>
+        <w:r>
+          <w:rPr>
+            <w:rFonts w:ascii="JetBrains Mono" w:eastAsia="Times New Roman" w:hAnsi="JetBrains Mono" w:cs="JetBrains Mono"/>
+            <w:color w:val="CE9178"/>
+            <w:sz w:val="21"/>
+            <w:szCs w:val="21"/>
+          </w:rPr>
+          <w:t>catagory</w:t>
+        </w:r>
+        <w:proofErr w:type="spellEnd"/>
+        <w:r>
+          <w:rPr>
+            <w:rFonts w:ascii="JetBrains Mono" w:eastAsia="Times New Roman" w:hAnsi="JetBrains Mono" w:cs="JetBrains Mono"/>
+            <w:color w:val="CE9178"/>
+            <w:sz w:val="21"/>
+            <w:szCs w:val="21"/>
+          </w:rPr>
+          <w:t>' %}"</w:t>
+        </w:r>
+        <w:r>
+          <w:rPr>
+            <w:rFonts w:ascii="JetBrains Mono" w:eastAsia="Times New Roman" w:hAnsi="JetBrains Mono" w:cs="JetBrains Mono"/>
+            <w:color w:val="808080"/>
+            <w:sz w:val="21"/>
+            <w:szCs w:val="21"/>
+          </w:rPr>
+          <w:t>&gt;</w:t>
+        </w:r>
+        <w:r>
+          <w:rPr>
+            <w:rFonts w:ascii="JetBrains Mono" w:eastAsia="Times New Roman" w:hAnsi="JetBrains Mono" w:cs="JetBrains Mono"/>
+            <w:color w:val="D4D4D4"/>
+            <w:sz w:val="21"/>
+            <w:szCs w:val="21"/>
+          </w:rPr>
+          <w:t>Category</w:t>
+        </w:r>
+        <w:r>
+          <w:rPr>
+            <w:rFonts w:ascii="JetBrains Mono" w:eastAsia="Times New Roman" w:hAnsi="JetBrains Mono" w:cs="JetBrains Mono"/>
+            <w:color w:val="808080"/>
+            <w:sz w:val="21"/>
+            <w:szCs w:val="21"/>
+          </w:rPr>
+          <w:t>&lt;/</w:t>
+        </w:r>
+        <w:r>
+          <w:rPr>
+            <w:rFonts w:ascii="JetBrains Mono" w:eastAsia="Times New Roman" w:hAnsi="JetBrains Mono" w:cs="JetBrains Mono"/>
+            <w:color w:val="569CD6"/>
+            <w:sz w:val="21"/>
+            <w:szCs w:val="21"/>
+          </w:rPr>
+          <w:t>a</w:t>
+        </w:r>
+        <w:r>
+          <w:rPr>
+            <w:rFonts w:ascii="JetBrains Mono" w:eastAsia="Times New Roman" w:hAnsi="JetBrains Mono" w:cs="JetBrains Mono"/>
+            <w:color w:val="808080"/>
+            <w:sz w:val="21"/>
+            <w:szCs w:val="21"/>
+          </w:rPr>
+          <w:t>&gt;</w:t>
+        </w:r>
+      </w:ins>
+    </w:p>
+    <w:p>
+      <w:pPr>
+        <w:shd w:val="clear" w:color="auto" w:fill="1E1E1E"/>
+        <w:spacing w:after="0" w:line="285" w:lineRule="atLeast"/>
+        <w:rPr>
+          <w:ins w:id="87" w:author="Shahboz Shirinboyev" w:date="2025-07-03T09:48:00Z"/>
+          <w:rFonts w:ascii="JetBrains Mono" w:eastAsia="Times New Roman" w:hAnsi="JetBrains Mono" w:cs="JetBrains Mono"/>
+          <w:color w:val="D4D4D4"/>
+          <w:sz w:val="21"/>
+          <w:szCs w:val="21"/>
+        </w:rPr>
+      </w:pPr>
+      <w:ins w:id="88" w:author="Shahboz Shirinboyev" w:date="2025-07-03T09:48:00Z">
+        <w:r>
+          <w:rPr>
+            <w:rFonts w:ascii="JetBrains Mono" w:eastAsia="Times New Roman" w:hAnsi="JetBrains Mono" w:cs="JetBrains Mono"/>
+            <w:color w:val="D4D4D4"/>
+            <w:sz w:val="21"/>
+            <w:szCs w:val="21"/>
+          </w:rPr>
+          <w:t xml:space="preserve">      </w:t>
+        </w:r>
+        <w:r>
+          <w:rPr>
+            <w:rFonts w:ascii="JetBrains Mono" w:eastAsia="Times New Roman" w:hAnsi="JetBrains Mono" w:cs="JetBrains Mono"/>
+            <w:color w:val="808080"/>
+            <w:sz w:val="21"/>
+            <w:szCs w:val="21"/>
+          </w:rPr>
+          <w:t>&lt;</w:t>
+        </w:r>
+        <w:r>
+          <w:rPr>
+            <w:rFonts w:ascii="JetBrains Mono" w:eastAsia="Times New Roman" w:hAnsi="JetBrains Mono" w:cs="JetBrains Mono"/>
+            <w:color w:val="569CD6"/>
+            <w:sz w:val="21"/>
+            <w:szCs w:val="21"/>
+          </w:rPr>
+          <w:t>ul</w:t>
+        </w:r>
+        <w:r>
+          <w:rPr>
+            <w:rFonts w:ascii="JetBrains Mono" w:eastAsia="Times New Roman" w:hAnsi="JetBrains Mono" w:cs="JetBrains Mono"/>
+            <w:color w:val="D4D4D4"/>
+            <w:sz w:val="21"/>
+            <w:szCs w:val="21"/>
+          </w:rPr>
+          <w:t xml:space="preserve"> </w:t>
+        </w:r>
+        <w:r>
+          <w:rPr>
+            <w:rFonts w:ascii="JetBrains Mono" w:eastAsia="Times New Roman" w:hAnsi="JetBrains Mono" w:cs="JetBrains Mono"/>
+            <w:color w:val="9CDCFE"/>
+            <w:sz w:val="21"/>
+            <w:szCs w:val="21"/>
+          </w:rPr>
+          <w:t>class</w:t>
+        </w:r>
+        <w:r>
+          <w:rPr>
+            <w:rFonts w:ascii="JetBrains Mono" w:eastAsia="Times New Roman" w:hAnsi="JetBrains Mono" w:cs="JetBrains Mono"/>
+            <w:color w:val="D4D4D4"/>
+            <w:sz w:val="21"/>
+            <w:szCs w:val="21"/>
+          </w:rPr>
+          <w:t>=</w:t>
+        </w:r>
+        <w:r>
+          <w:rPr>
+            <w:rFonts w:ascii="JetBrains Mono" w:eastAsia="Times New Roman" w:hAnsi="JetBrains Mono" w:cs="JetBrains Mono"/>
+            <w:color w:val="CE9178"/>
+            <w:sz w:val="21"/>
+            <w:szCs w:val="21"/>
+          </w:rPr>
+          <w:t>"dropdown"</w:t>
+        </w:r>
+        <w:r>
+          <w:rPr>
+            <w:rFonts w:ascii="JetBrains Mono" w:eastAsia="Times New Roman" w:hAnsi="JetBrains Mono" w:cs="JetBrains Mono"/>
+            <w:color w:val="808080"/>
+            <w:sz w:val="21"/>
+            <w:szCs w:val="21"/>
+          </w:rPr>
+          <w:t>&gt;</w:t>
+        </w:r>
+      </w:ins>
+    </w:p>
+    <w:p>
+      <w:pPr>
+        <w:shd w:val="clear" w:color="auto" w:fill="1E1E1E"/>
+        <w:spacing w:after="0" w:line="285" w:lineRule="atLeast"/>
+        <w:rPr>
+          <w:ins w:id="89" w:author="Shahboz Shirinboyev" w:date="2025-07-03T09:48:00Z"/>
+          <w:rFonts w:ascii="JetBrains Mono" w:eastAsia="Times New Roman" w:hAnsi="JetBrains Mono" w:cs="JetBrains Mono"/>
+          <w:color w:val="D4D4D4"/>
+          <w:sz w:val="21"/>
+          <w:szCs w:val="21"/>
+        </w:rPr>
+      </w:pPr>
+      <w:ins w:id="90" w:author="Shahboz Shirinboyev" w:date="2025-07-03T09:48:00Z">
+        <w:r>
+          <w:rPr>
+            <w:rFonts w:ascii="JetBrains Mono" w:eastAsia="Times New Roman" w:hAnsi="JetBrains Mono" w:cs="JetBrains Mono"/>
+            <w:color w:val="D4D4D4"/>
+            <w:sz w:val="21"/>
+            <w:szCs w:val="21"/>
+          </w:rPr>
+          <w:t xml:space="preserve">        {% for </w:t>
+        </w:r>
+        <w:proofErr w:type="spellStart"/>
+        <w:r>
+          <w:rPr>
+            <w:rFonts w:ascii="JetBrains Mono" w:eastAsia="Times New Roman" w:hAnsi="JetBrains Mono" w:cs="JetBrains Mono"/>
+            <w:color w:val="D4D4D4"/>
+            <w:sz w:val="21"/>
+            <w:szCs w:val="21"/>
+          </w:rPr>
+          <w:t>category_name</w:t>
+        </w:r>
+        <w:proofErr w:type="spellEnd"/>
+        <w:r>
+          <w:rPr>
+            <w:rFonts w:ascii="JetBrains Mono" w:eastAsia="Times New Roman" w:hAnsi="JetBrains Mono" w:cs="JetBrains Mono"/>
+            <w:color w:val="D4D4D4"/>
+            <w:sz w:val="21"/>
+            <w:szCs w:val="21"/>
+          </w:rPr>
+          <w:t xml:space="preserve"> in category %}</w:t>
+        </w:r>
+      </w:ins>
+    </w:p>
+    <w:p>
+      <w:pPr>
+        <w:shd w:val="clear" w:color="auto" w:fill="1E1E1E"/>
+        <w:spacing w:after="0" w:line="285" w:lineRule="atLeast"/>
+        <w:rPr>
+          <w:ins w:id="91" w:author="Shahboz Shirinboyev" w:date="2025-07-03T09:48:00Z"/>
+          <w:rFonts w:ascii="JetBrains Mono" w:eastAsia="Times New Roman" w:hAnsi="JetBrains Mono" w:cs="JetBrains Mono"/>
+          <w:color w:val="D4D4D4"/>
+          <w:sz w:val="21"/>
+          <w:szCs w:val="21"/>
+        </w:rPr>
+      </w:pPr>
+      <w:ins w:id="92" w:author="Shahboz Shirinboyev" w:date="2025-07-03T09:48:00Z">
+        <w:r>
+          <w:rPr>
+            <w:rFonts w:ascii="JetBrains Mono" w:eastAsia="Times New Roman" w:hAnsi="JetBrains Mono" w:cs="JetBrains Mono"/>
+            <w:color w:val="D4D4D4"/>
+            <w:sz w:val="21"/>
+            <w:szCs w:val="21"/>
+          </w:rPr>
+          <w:t xml:space="preserve">        </w:t>
+        </w:r>
+        <w:r>
+          <w:rPr>
+            <w:rFonts w:ascii="JetBrains Mono" w:eastAsia="Times New Roman" w:hAnsi="JetBrains Mono" w:cs="JetBrains Mono"/>
+            <w:color w:val="808080"/>
+            <w:sz w:val="21"/>
+            <w:szCs w:val="21"/>
+          </w:rPr>
+          <w:t>&lt;</w:t>
+        </w:r>
+        <w:r>
+          <w:rPr>
+            <w:rFonts w:ascii="JetBrains Mono" w:eastAsia="Times New Roman" w:hAnsi="JetBrains Mono" w:cs="JetBrains Mono"/>
+            <w:color w:val="569CD6"/>
+            <w:sz w:val="21"/>
+            <w:szCs w:val="21"/>
+          </w:rPr>
+          <w:t>li</w:t>
+        </w:r>
+        <w:r>
+          <w:rPr>
+            <w:rFonts w:ascii="JetBrains Mono" w:eastAsia="Times New Roman" w:hAnsi="JetBrains Mono" w:cs="JetBrains Mono"/>
+            <w:color w:val="808080"/>
+            <w:sz w:val="21"/>
+            <w:szCs w:val="21"/>
+          </w:rPr>
+          <w:t>&gt;&lt;</w:t>
+        </w:r>
+        <w:r>
+          <w:rPr>
+            <w:rFonts w:ascii="JetBrains Mono" w:eastAsia="Times New Roman" w:hAnsi="JetBrains Mono" w:cs="JetBrains Mono"/>
+            <w:color w:val="569CD6"/>
+            <w:sz w:val="21"/>
+            <w:szCs w:val="21"/>
+          </w:rPr>
+          <w:t>a</w:t>
+        </w:r>
+        <w:r>
+          <w:rPr>
+            <w:rFonts w:ascii="JetBrains Mono" w:eastAsia="Times New Roman" w:hAnsi="JetBrains Mono" w:cs="JetBrains Mono"/>
+            <w:color w:val="D4D4D4"/>
+            <w:sz w:val="21"/>
+            <w:szCs w:val="21"/>
+          </w:rPr>
+          <w:t xml:space="preserve"> </w:t>
+        </w:r>
+        <w:proofErr w:type="spellStart"/>
+        <w:r>
+          <w:rPr>
+            <w:rFonts w:ascii="JetBrains Mono" w:eastAsia="Times New Roman" w:hAnsi="JetBrains Mono" w:cs="JetBrains Mono"/>
+            <w:color w:val="9CDCFE"/>
+            <w:sz w:val="21"/>
+            <w:szCs w:val="21"/>
+          </w:rPr>
+          <w:t>href</w:t>
+        </w:r>
+        <w:proofErr w:type="spellEnd"/>
+        <w:r>
+          <w:rPr>
+            <w:rFonts w:ascii="JetBrains Mono" w:eastAsia="Times New Roman" w:hAnsi="JetBrains Mono" w:cs="JetBrains Mono"/>
+            <w:color w:val="D4D4D4"/>
+            <w:sz w:val="21"/>
+            <w:szCs w:val="21"/>
+          </w:rPr>
+          <w:t>=</w:t>
+        </w:r>
+        <w:r>
+          <w:rPr>
+            <w:rFonts w:ascii="JetBrains Mono" w:eastAsia="Times New Roman" w:hAnsi="JetBrains Mono" w:cs="JetBrains Mono"/>
+            <w:color w:val="CE9178"/>
+            <w:sz w:val="21"/>
+            <w:szCs w:val="21"/>
+          </w:rPr>
+          <w:t>"index.html"</w:t>
+        </w:r>
+        <w:proofErr w:type="gramStart"/>
+        <w:r>
+          <w:rPr>
+            <w:rFonts w:ascii="JetBrains Mono" w:eastAsia="Times New Roman" w:hAnsi="JetBrains Mono" w:cs="JetBrains Mono"/>
+            <w:color w:val="808080"/>
+            <w:sz w:val="21"/>
+            <w:szCs w:val="21"/>
+          </w:rPr>
+          <w:t>&gt;</w:t>
+        </w:r>
+        <w:r>
+          <w:rPr>
+            <w:rFonts w:ascii="JetBrains Mono" w:eastAsia="Times New Roman" w:hAnsi="JetBrains Mono" w:cs="JetBrains Mono"/>
+            <w:color w:val="D4D4D4"/>
+            <w:sz w:val="21"/>
+            <w:szCs w:val="21"/>
+          </w:rPr>
+          <w:t>{</w:t>
+        </w:r>
+        <w:proofErr w:type="gramEnd"/>
+        <w:r>
+          <w:rPr>
+            <w:rFonts w:ascii="JetBrains Mono" w:eastAsia="Times New Roman" w:hAnsi="JetBrains Mono" w:cs="JetBrains Mono"/>
+            <w:color w:val="D4D4D4"/>
+            <w:sz w:val="21"/>
+            <w:szCs w:val="21"/>
+          </w:rPr>
+          <w:t>{ category_name.name }}</w:t>
+        </w:r>
+        <w:r>
+          <w:rPr>
+            <w:rFonts w:ascii="JetBrains Mono" w:eastAsia="Times New Roman" w:hAnsi="JetBrains Mono" w:cs="JetBrains Mono"/>
+            <w:color w:val="808080"/>
+            <w:sz w:val="21"/>
+            <w:szCs w:val="21"/>
+          </w:rPr>
+          <w:t>&lt;/</w:t>
+        </w:r>
+        <w:r>
+          <w:rPr>
+            <w:rFonts w:ascii="JetBrains Mono" w:eastAsia="Times New Roman" w:hAnsi="JetBrains Mono" w:cs="JetBrains Mono"/>
+            <w:color w:val="569CD6"/>
+            <w:sz w:val="21"/>
+            <w:szCs w:val="21"/>
+          </w:rPr>
+          <w:t>a</w:t>
+        </w:r>
+        <w:r>
+          <w:rPr>
+            <w:rFonts w:ascii="JetBrains Mono" w:eastAsia="Times New Roman" w:hAnsi="JetBrains Mono" w:cs="JetBrains Mono"/>
+            <w:color w:val="808080"/>
+            <w:sz w:val="21"/>
+            <w:szCs w:val="21"/>
+          </w:rPr>
+          <w:t>&gt;&lt;/</w:t>
+        </w:r>
+        <w:r>
+          <w:rPr>
+            <w:rFonts w:ascii="JetBrains Mono" w:eastAsia="Times New Roman" w:hAnsi="JetBrains Mono" w:cs="JetBrains Mono"/>
+            <w:color w:val="569CD6"/>
+            <w:sz w:val="21"/>
+            <w:szCs w:val="21"/>
+          </w:rPr>
+          <w:t>li</w:t>
+        </w:r>
+        <w:r>
+          <w:rPr>
+            <w:rFonts w:ascii="JetBrains Mono" w:eastAsia="Times New Roman" w:hAnsi="JetBrains Mono" w:cs="JetBrains Mono"/>
+            <w:color w:val="808080"/>
+            <w:sz w:val="21"/>
+            <w:szCs w:val="21"/>
+          </w:rPr>
+          <w:t>&gt;</w:t>
+        </w:r>
+      </w:ins>
+    </w:p>
+    <w:p>
+      <w:pPr>
+        <w:shd w:val="clear" w:color="auto" w:fill="1E1E1E"/>
+        <w:spacing w:after="0" w:line="285" w:lineRule="atLeast"/>
+        <w:rPr>
+          <w:ins w:id="93" w:author="Shahboz Shirinboyev" w:date="2025-07-03T09:48:00Z"/>
+          <w:rFonts w:ascii="JetBrains Mono" w:eastAsia="Times New Roman" w:hAnsi="JetBrains Mono" w:cs="JetBrains Mono"/>
+          <w:color w:val="D4D4D4"/>
+          <w:sz w:val="21"/>
+          <w:szCs w:val="21"/>
+        </w:rPr>
+      </w:pPr>
+      <w:ins w:id="94" w:author="Shahboz Shirinboyev" w:date="2025-07-03T09:48:00Z">
+        <w:r>
+          <w:rPr>
+            <w:rFonts w:ascii="JetBrains Mono" w:eastAsia="Times New Roman" w:hAnsi="JetBrains Mono" w:cs="JetBrains Mono"/>
+            <w:color w:val="D4D4D4"/>
+            <w:sz w:val="21"/>
+            <w:szCs w:val="21"/>
+          </w:rPr>
+          <w:t xml:space="preserve">        {% </w:t>
+        </w:r>
+        <w:proofErr w:type="spellStart"/>
+        <w:r>
+          <w:rPr>
+            <w:rFonts w:ascii="JetBrains Mono" w:eastAsia="Times New Roman" w:hAnsi="JetBrains Mono" w:cs="JetBrains Mono"/>
+            <w:color w:val="D4D4D4"/>
+            <w:sz w:val="21"/>
+            <w:szCs w:val="21"/>
+          </w:rPr>
+          <w:t>endfor</w:t>
+        </w:r>
+        <w:proofErr w:type="spellEnd"/>
+        <w:r>
+          <w:rPr>
+            <w:rFonts w:ascii="JetBrains Mono" w:eastAsia="Times New Roman" w:hAnsi="JetBrains Mono" w:cs="JetBrains Mono"/>
+            <w:color w:val="D4D4D4"/>
+            <w:sz w:val="21"/>
+            <w:szCs w:val="21"/>
+          </w:rPr>
+          <w:t xml:space="preserve"> %}</w:t>
+        </w:r>
+      </w:ins>
+    </w:p>
+    <w:p>
+      <w:pPr>
+        <w:shd w:val="clear" w:color="auto" w:fill="1E1E1E"/>
+        <w:spacing w:after="0" w:line="285" w:lineRule="atLeast"/>
+        <w:rPr>
+          <w:ins w:id="95" w:author="Shahboz Shirinboyev" w:date="2025-07-03T09:48:00Z"/>
+          <w:rFonts w:ascii="JetBrains Mono" w:eastAsia="Times New Roman" w:hAnsi="JetBrains Mono" w:cs="JetBrains Mono"/>
+          <w:color w:val="D4D4D4"/>
+          <w:sz w:val="21"/>
+          <w:szCs w:val="21"/>
+        </w:rPr>
+      </w:pPr>
+      <w:ins w:id="96" w:author="Shahboz Shirinboyev" w:date="2025-07-03T09:48:00Z">
+        <w:r>
+          <w:rPr>
+            <w:rFonts w:ascii="JetBrains Mono" w:eastAsia="Times New Roman" w:hAnsi="JetBrains Mono" w:cs="JetBrains Mono"/>
+            <w:color w:val="D4D4D4"/>
+            <w:sz w:val="21"/>
+            <w:szCs w:val="21"/>
+          </w:rPr>
+          <w:t xml:space="preserve">      </w:t>
+        </w:r>
+        <w:r>
+          <w:rPr>
+            <w:rFonts w:ascii="JetBrains Mono" w:eastAsia="Times New Roman" w:hAnsi="JetBrains Mono" w:cs="JetBrains Mono"/>
+            <w:color w:val="808080"/>
+            <w:sz w:val="21"/>
+            <w:szCs w:val="21"/>
+          </w:rPr>
+          <w:t>&lt;/</w:t>
+        </w:r>
+        <w:r>
+          <w:rPr>
+            <w:rFonts w:ascii="JetBrains Mono" w:eastAsia="Times New Roman" w:hAnsi="JetBrains Mono" w:cs="JetBrains Mono"/>
+            <w:color w:val="569CD6"/>
+            <w:sz w:val="21"/>
+            <w:szCs w:val="21"/>
+          </w:rPr>
+          <w:t>ul</w:t>
+        </w:r>
+        <w:r>
+          <w:rPr>
+            <w:rFonts w:ascii="JetBrains Mono" w:eastAsia="Times New Roman" w:hAnsi="JetBrains Mono" w:cs="JetBrains Mono"/>
+            <w:color w:val="808080"/>
+            <w:sz w:val="21"/>
+            <w:szCs w:val="21"/>
+          </w:rPr>
+          <w:t>&gt;</w:t>
+        </w:r>
+      </w:ins>
+    </w:p>
+    <w:p>
+      <w:pPr>
+        <w:shd w:val="clear" w:color="auto" w:fill="1E1E1E"/>
+        <w:spacing w:after="0" w:line="285" w:lineRule="atLeast"/>
+        <w:rPr>
+          <w:ins w:id="97" w:author="Shahboz Shirinboyev" w:date="2025-07-03T09:48:00Z"/>
+          <w:rFonts w:ascii="JetBrains Mono" w:eastAsia="Times New Roman" w:hAnsi="JetBrains Mono" w:cs="JetBrains Mono"/>
+          <w:color w:val="D4D4D4"/>
+          <w:sz w:val="21"/>
+          <w:szCs w:val="21"/>
+        </w:rPr>
+      </w:pPr>
+      <w:ins w:id="98" w:author="Shahboz Shirinboyev" w:date="2025-07-03T09:48:00Z">
+        <w:r>
+          <w:rPr>
+            <w:rFonts w:ascii="JetBrains Mono" w:eastAsia="Times New Roman" w:hAnsi="JetBrains Mono" w:cs="JetBrains Mono"/>
+            <w:color w:val="D4D4D4"/>
+            <w:sz w:val="21"/>
+            <w:szCs w:val="21"/>
+          </w:rPr>
+          <w:t xml:space="preserve">    </w:t>
+        </w:r>
+        <w:r>
+          <w:rPr>
+            <w:rFonts w:ascii="JetBrains Mono" w:eastAsia="Times New Roman" w:hAnsi="JetBrains Mono" w:cs="JetBrains Mono"/>
+            <w:color w:val="808080"/>
+            <w:sz w:val="21"/>
+            <w:szCs w:val="21"/>
+          </w:rPr>
+          <w:t>&lt;/</w:t>
+        </w:r>
+        <w:r>
+          <w:rPr>
+            <w:rFonts w:ascii="JetBrains Mono" w:eastAsia="Times New Roman" w:hAnsi="JetBrains Mono" w:cs="JetBrains Mono"/>
+            <w:color w:val="569CD6"/>
+            <w:sz w:val="21"/>
+            <w:szCs w:val="21"/>
+          </w:rPr>
+          <w:t>li</w:t>
+        </w:r>
+        <w:r>
+          <w:rPr>
+            <w:rFonts w:ascii="JetBrains Mono" w:eastAsia="Times New Roman" w:hAnsi="JetBrains Mono" w:cs="JetBrains Mono"/>
+            <w:color w:val="808080"/>
+            <w:sz w:val="21"/>
+            <w:szCs w:val="21"/>
+          </w:rPr>
+          <w:t>&gt;</w:t>
+        </w:r>
+      </w:ins>
+    </w:p>
+    <w:p>
+      <w:pPr>
+        <w:shd w:val="clear" w:color="auto" w:fill="1E1E1E"/>
+        <w:spacing w:after="0" w:line="285" w:lineRule="atLeast"/>
+        <w:rPr>
+          <w:ins w:id="99" w:author="Shahboz Shirinboyev" w:date="2025-07-03T09:48:00Z"/>
+          <w:rFonts w:ascii="JetBrains Mono" w:eastAsia="Times New Roman" w:hAnsi="JetBrains Mono" w:cs="JetBrains Mono"/>
+          <w:color w:val="D4D4D4"/>
+          <w:sz w:val="21"/>
+          <w:szCs w:val="21"/>
+        </w:rPr>
+      </w:pPr>
+      <w:ins w:id="100" w:author="Shahboz Shirinboyev" w:date="2025-07-03T09:48:00Z">
+        <w:r>
+          <w:rPr>
+            <w:rFonts w:ascii="JetBrains Mono" w:eastAsia="Times New Roman" w:hAnsi="JetBrains Mono" w:cs="JetBrains Mono"/>
+            <w:color w:val="D4D4D4"/>
+            <w:sz w:val="21"/>
+            <w:szCs w:val="21"/>
+          </w:rPr>
+          <w:t xml:space="preserve">    </w:t>
+        </w:r>
+        <w:r>
+          <w:rPr>
+            <w:rFonts w:ascii="JetBrains Mono" w:eastAsia="Times New Roman" w:hAnsi="JetBrains Mono" w:cs="JetBrains Mono"/>
+            <w:color w:val="808080"/>
+            <w:sz w:val="21"/>
+            <w:szCs w:val="21"/>
+          </w:rPr>
+          <w:t>&lt;</w:t>
+        </w:r>
+        <w:r>
+          <w:rPr>
+            <w:rFonts w:ascii="JetBrains Mono" w:eastAsia="Times New Roman" w:hAnsi="JetBrains Mono" w:cs="JetBrains Mono"/>
+            <w:color w:val="569CD6"/>
+            <w:sz w:val="21"/>
+            <w:szCs w:val="21"/>
+          </w:rPr>
+          <w:t>li</w:t>
+        </w:r>
+        <w:r>
+          <w:rPr>
+            <w:rFonts w:ascii="JetBrains Mono" w:eastAsia="Times New Roman" w:hAnsi="JetBrains Mono" w:cs="JetBrains Mono"/>
+            <w:color w:val="808080"/>
+            <w:sz w:val="21"/>
+            <w:szCs w:val="21"/>
+          </w:rPr>
+          <w:t>&gt;&lt;</w:t>
+        </w:r>
+        <w:r>
+          <w:rPr>
+            <w:rFonts w:ascii="JetBrains Mono" w:eastAsia="Times New Roman" w:hAnsi="JetBrains Mono" w:cs="JetBrains Mono"/>
+            <w:color w:val="569CD6"/>
+            <w:sz w:val="21"/>
+            <w:szCs w:val="21"/>
+          </w:rPr>
+          <w:t>a</w:t>
+        </w:r>
+        <w:r>
+          <w:rPr>
+            <w:rFonts w:ascii="JetBrains Mono" w:eastAsia="Times New Roman" w:hAnsi="JetBrains Mono" w:cs="JetBrains Mono"/>
+            <w:color w:val="D4D4D4"/>
+            <w:sz w:val="21"/>
+            <w:szCs w:val="21"/>
+          </w:rPr>
+          <w:t xml:space="preserve"> </w:t>
+        </w:r>
+        <w:proofErr w:type="spellStart"/>
+        <w:r>
+          <w:rPr>
+            <w:rFonts w:ascii="JetBrains Mono" w:eastAsia="Times New Roman" w:hAnsi="JetBrains Mono" w:cs="JetBrains Mono"/>
+            <w:color w:val="9CDCFE"/>
+            <w:sz w:val="21"/>
+            <w:szCs w:val="21"/>
+          </w:rPr>
+          <w:t>href</w:t>
+        </w:r>
+        <w:proofErr w:type="spellEnd"/>
+        <w:r>
+          <w:rPr>
+            <w:rFonts w:ascii="JetBrains Mono" w:eastAsia="Times New Roman" w:hAnsi="JetBrains Mono" w:cs="JetBrains Mono"/>
+            <w:color w:val="D4D4D4"/>
+            <w:sz w:val="21"/>
+            <w:szCs w:val="21"/>
+          </w:rPr>
+          <w:t>=</w:t>
+        </w:r>
+        <w:r>
+          <w:rPr>
+            <w:rFonts w:ascii="JetBrains Mono" w:eastAsia="Times New Roman" w:hAnsi="JetBrains Mono" w:cs="JetBrains Mono"/>
+            <w:color w:val="CE9178"/>
+            <w:sz w:val="21"/>
+            <w:szCs w:val="21"/>
+          </w:rPr>
+          <w:t>"#"</w:t>
+        </w:r>
+        <w:r>
+          <w:rPr>
+            <w:rFonts w:ascii="JetBrains Mono" w:eastAsia="Times New Roman" w:hAnsi="JetBrains Mono" w:cs="JetBrains Mono"/>
+            <w:color w:val="808080"/>
+            <w:sz w:val="21"/>
+            <w:szCs w:val="21"/>
+          </w:rPr>
+          <w:t>&gt;</w:t>
+        </w:r>
+        <w:r>
+          <w:rPr>
+            <w:rFonts w:ascii="JetBrains Mono" w:eastAsia="Times New Roman" w:hAnsi="JetBrains Mono" w:cs="JetBrains Mono"/>
+            <w:color w:val="D4D4D4"/>
+            <w:sz w:val="21"/>
+            <w:szCs w:val="21"/>
+          </w:rPr>
+          <w:t>About Us</w:t>
+        </w:r>
+        <w:r>
+          <w:rPr>
+            <w:rFonts w:ascii="JetBrains Mono" w:eastAsia="Times New Roman" w:hAnsi="JetBrains Mono" w:cs="JetBrains Mono"/>
+            <w:color w:val="808080"/>
+            <w:sz w:val="21"/>
+            <w:szCs w:val="21"/>
+          </w:rPr>
+          <w:t>&lt;/</w:t>
+        </w:r>
+        <w:r>
+          <w:rPr>
+            <w:rFonts w:ascii="JetBrains Mono" w:eastAsia="Times New Roman" w:hAnsi="JetBrains Mono" w:cs="JetBrains Mono"/>
+            <w:color w:val="569CD6"/>
+            <w:sz w:val="21"/>
+            <w:szCs w:val="21"/>
+          </w:rPr>
+          <w:t>a</w:t>
+        </w:r>
+        <w:r>
+          <w:rPr>
+            <w:rFonts w:ascii="JetBrains Mono" w:eastAsia="Times New Roman" w:hAnsi="JetBrains Mono" w:cs="JetBrains Mono"/>
+            <w:color w:val="808080"/>
+            <w:sz w:val="21"/>
+            <w:szCs w:val="21"/>
+          </w:rPr>
+          <w:t>&gt;&lt;/</w:t>
+        </w:r>
+        <w:r>
+          <w:rPr>
+            <w:rFonts w:ascii="JetBrains Mono" w:eastAsia="Times New Roman" w:hAnsi="JetBrains Mono" w:cs="JetBrains Mono"/>
+            <w:color w:val="569CD6"/>
+            <w:sz w:val="21"/>
+            <w:szCs w:val="21"/>
+          </w:rPr>
+          <w:t>li</w:t>
+        </w:r>
+        <w:r>
+          <w:rPr>
+            <w:rFonts w:ascii="JetBrains Mono" w:eastAsia="Times New Roman" w:hAnsi="JetBrains Mono" w:cs="JetBrains Mono"/>
+            <w:color w:val="808080"/>
+            <w:sz w:val="21"/>
+            <w:szCs w:val="21"/>
+          </w:rPr>
+          <w:t>&gt;</w:t>
+        </w:r>
+      </w:ins>
+    </w:p>
+    <w:p>
+      <w:pPr>
+        <w:shd w:val="clear" w:color="auto" w:fill="1E1E1E"/>
+        <w:spacing w:after="0" w:line="285" w:lineRule="atLeast"/>
+        <w:rPr>
+          <w:ins w:id="101" w:author="Shahboz Shirinboyev" w:date="2025-07-03T09:48:00Z"/>
+          <w:rFonts w:ascii="JetBrains Mono" w:eastAsia="Times New Roman" w:hAnsi="JetBrains Mono" w:cs="JetBrains Mono"/>
+          <w:color w:val="D4D4D4"/>
+          <w:sz w:val="21"/>
+          <w:szCs w:val="21"/>
+        </w:rPr>
+      </w:pPr>
+      <w:ins w:id="102" w:author="Shahboz Shirinboyev" w:date="2025-07-03T09:48:00Z">
+        <w:r>
+          <w:rPr>
+            <w:rFonts w:ascii="JetBrains Mono" w:eastAsia="Times New Roman" w:hAnsi="JetBrains Mono" w:cs="JetBrains Mono"/>
+            <w:color w:val="D4D4D4"/>
+            <w:sz w:val="21"/>
+            <w:szCs w:val="21"/>
+          </w:rPr>
+          <w:t xml:space="preserve">    </w:t>
+        </w:r>
+        <w:r>
+          <w:rPr>
+            <w:rFonts w:ascii="JetBrains Mono" w:eastAsia="Times New Roman" w:hAnsi="JetBrains Mono" w:cs="JetBrains Mono"/>
+            <w:color w:val="808080"/>
+            <w:sz w:val="21"/>
+            <w:szCs w:val="21"/>
+          </w:rPr>
+          <w:t>&lt;</w:t>
+        </w:r>
+        <w:r>
+          <w:rPr>
+            <w:rFonts w:ascii="JetBrains Mono" w:eastAsia="Times New Roman" w:hAnsi="JetBrains Mono" w:cs="JetBrains Mono"/>
+            <w:color w:val="569CD6"/>
+            <w:sz w:val="21"/>
+            <w:szCs w:val="21"/>
+          </w:rPr>
+          <w:t>li</w:t>
+        </w:r>
+        <w:r>
+          <w:rPr>
+            <w:rFonts w:ascii="JetBrains Mono" w:eastAsia="Times New Roman" w:hAnsi="JetBrains Mono" w:cs="JetBrains Mono"/>
+            <w:color w:val="808080"/>
+            <w:sz w:val="21"/>
+            <w:szCs w:val="21"/>
+          </w:rPr>
+          <w:t>&gt;&lt;</w:t>
+        </w:r>
+        <w:r>
+          <w:rPr>
+            <w:rFonts w:ascii="JetBrains Mono" w:eastAsia="Times New Roman" w:hAnsi="JetBrains Mono" w:cs="JetBrains Mono"/>
+            <w:color w:val="569CD6"/>
+            <w:sz w:val="21"/>
+            <w:szCs w:val="21"/>
+          </w:rPr>
+          <w:t>a</w:t>
+        </w:r>
+        <w:r>
+          <w:rPr>
+            <w:rFonts w:ascii="JetBrains Mono" w:eastAsia="Times New Roman" w:hAnsi="JetBrains Mono" w:cs="JetBrains Mono"/>
+            <w:color w:val="D4D4D4"/>
+            <w:sz w:val="21"/>
+            <w:szCs w:val="21"/>
+          </w:rPr>
+          <w:t xml:space="preserve"> </w:t>
+        </w:r>
+        <w:proofErr w:type="spellStart"/>
+        <w:r>
+          <w:rPr>
+            <w:rFonts w:ascii="JetBrains Mono" w:eastAsia="Times New Roman" w:hAnsi="JetBrains Mono" w:cs="JetBrains Mono"/>
+            <w:color w:val="9CDCFE"/>
+            <w:sz w:val="21"/>
+            <w:szCs w:val="21"/>
+          </w:rPr>
+          <w:t>href</w:t>
+        </w:r>
+        <w:proofErr w:type="spellEnd"/>
+        <w:r>
+          <w:rPr>
+            <w:rFonts w:ascii="JetBrains Mono" w:eastAsia="Times New Roman" w:hAnsi="JetBrains Mono" w:cs="JetBrains Mono"/>
+            <w:color w:val="D4D4D4"/>
+            <w:sz w:val="21"/>
+            <w:szCs w:val="21"/>
+          </w:rPr>
+          <w:t>=</w:t>
+        </w:r>
+        <w:r>
+          <w:rPr>
+            <w:rFonts w:ascii="JetBrains Mono" w:eastAsia="Times New Roman" w:hAnsi="JetBrains Mono" w:cs="JetBrains Mono"/>
+            <w:color w:val="CE9178"/>
+            <w:sz w:val="21"/>
+            <w:szCs w:val="21"/>
+          </w:rPr>
+          <w:t xml:space="preserve">"{% </w:t>
+        </w:r>
+        <w:proofErr w:type="spellStart"/>
+        <w:r>
+          <w:rPr>
+            <w:rFonts w:ascii="JetBrains Mono" w:eastAsia="Times New Roman" w:hAnsi="JetBrains Mono" w:cs="JetBrains Mono"/>
+            <w:color w:val="CE9178"/>
+            <w:sz w:val="21"/>
+            <w:szCs w:val="21"/>
+          </w:rPr>
+          <w:t>url</w:t>
+        </w:r>
+        <w:proofErr w:type="spellEnd"/>
+        <w:r>
+          <w:rPr>
+            <w:rFonts w:ascii="JetBrains Mono" w:eastAsia="Times New Roman" w:hAnsi="JetBrains Mono" w:cs="JetBrains Mono"/>
+            <w:color w:val="CE9178"/>
+            <w:sz w:val="21"/>
+            <w:szCs w:val="21"/>
+          </w:rPr>
+          <w:t xml:space="preserve"> 'contact' %}"</w:t>
+        </w:r>
+        <w:r>
+          <w:rPr>
+            <w:rFonts w:ascii="JetBrains Mono" w:eastAsia="Times New Roman" w:hAnsi="JetBrains Mono" w:cs="JetBrains Mono"/>
+            <w:color w:val="808080"/>
+            <w:sz w:val="21"/>
+            <w:szCs w:val="21"/>
+          </w:rPr>
+          <w:t>&gt;</w:t>
+        </w:r>
+        <w:r>
+          <w:rPr>
+            <w:rFonts w:ascii="JetBrains Mono" w:eastAsia="Times New Roman" w:hAnsi="JetBrains Mono" w:cs="JetBrains Mono"/>
+            <w:color w:val="D4D4D4"/>
+            <w:sz w:val="21"/>
+            <w:szCs w:val="21"/>
+          </w:rPr>
+          <w:t>Contact Us</w:t>
+        </w:r>
+        <w:r>
+          <w:rPr>
+            <w:rFonts w:ascii="JetBrains Mono" w:eastAsia="Times New Roman" w:hAnsi="JetBrains Mono" w:cs="JetBrains Mono"/>
+            <w:color w:val="808080"/>
+            <w:sz w:val="21"/>
+            <w:szCs w:val="21"/>
+          </w:rPr>
+          <w:t>&lt;/</w:t>
+        </w:r>
+        <w:r>
+          <w:rPr>
+            <w:rFonts w:ascii="JetBrains Mono" w:eastAsia="Times New Roman" w:hAnsi="JetBrains Mono" w:cs="JetBrains Mono"/>
+            <w:color w:val="569CD6"/>
+            <w:sz w:val="21"/>
+            <w:szCs w:val="21"/>
+          </w:rPr>
+          <w:t>a</w:t>
+        </w:r>
+        <w:r>
+          <w:rPr>
+            <w:rFonts w:ascii="JetBrains Mono" w:eastAsia="Times New Roman" w:hAnsi="JetBrains Mono" w:cs="JetBrains Mono"/>
+            <w:color w:val="808080"/>
+            <w:sz w:val="21"/>
+            <w:szCs w:val="21"/>
+          </w:rPr>
+          <w:t>&gt;&lt;/</w:t>
+        </w:r>
+        <w:r>
+          <w:rPr>
+            <w:rFonts w:ascii="JetBrains Mono" w:eastAsia="Times New Roman" w:hAnsi="JetBrains Mono" w:cs="JetBrains Mono"/>
+            <w:color w:val="569CD6"/>
+            <w:sz w:val="21"/>
+            <w:szCs w:val="21"/>
+          </w:rPr>
+          <w:t>li</w:t>
+        </w:r>
+        <w:r>
+          <w:rPr>
+            <w:rFonts w:ascii="JetBrains Mono" w:eastAsia="Times New Roman" w:hAnsi="JetBrains Mono" w:cs="JetBrains Mono"/>
+            <w:color w:val="808080"/>
+            <w:sz w:val="21"/>
+            <w:szCs w:val="21"/>
+          </w:rPr>
+          <w:t>&gt;</w:t>
+        </w:r>
+      </w:ins>
+    </w:p>
+    <w:p>
+      <w:pPr>
+        <w:shd w:val="clear" w:color="auto" w:fill="1E1E1E"/>
+        <w:spacing w:after="0" w:line="285" w:lineRule="atLeast"/>
+        <w:rPr>
+          <w:ins w:id="103" w:author="Shahboz Shirinboyev" w:date="2025-07-03T09:48:00Z"/>
+          <w:rFonts w:ascii="JetBrains Mono" w:eastAsia="Times New Roman" w:hAnsi="JetBrains Mono" w:cs="JetBrains Mono"/>
+          <w:color w:val="D4D4D4"/>
+          <w:sz w:val="21"/>
+          <w:szCs w:val="21"/>
+        </w:rPr>
+      </w:pPr>
+      <w:ins w:id="104" w:author="Shahboz Shirinboyev" w:date="2025-07-03T09:48:00Z">
+        <w:r>
+          <w:rPr>
+            <w:rFonts w:ascii="JetBrains Mono" w:eastAsia="Times New Roman" w:hAnsi="JetBrains Mono" w:cs="JetBrains Mono"/>
+            <w:color w:val="D4D4D4"/>
+            <w:sz w:val="21"/>
+            <w:szCs w:val="21"/>
+          </w:rPr>
+          <w:t xml:space="preserve">  </w:t>
+        </w:r>
+        <w:r>
+          <w:rPr>
+            <w:rFonts w:ascii="JetBrains Mono" w:eastAsia="Times New Roman" w:hAnsi="JetBrains Mono" w:cs="JetBrains Mono"/>
+            <w:color w:val="808080"/>
+            <w:sz w:val="21"/>
+            <w:szCs w:val="21"/>
+          </w:rPr>
+          <w:t>&lt;/</w:t>
+        </w:r>
+        <w:r>
+          <w:rPr>
+            <w:rFonts w:ascii="JetBrains Mono" w:eastAsia="Times New Roman" w:hAnsi="JetBrains Mono" w:cs="JetBrains Mono"/>
+            <w:color w:val="569CD6"/>
+            <w:sz w:val="21"/>
+            <w:szCs w:val="21"/>
+          </w:rPr>
+          <w:t>ul</w:t>
+        </w:r>
+        <w:r>
+          <w:rPr>
+            <w:rFonts w:ascii="JetBrains Mono" w:eastAsia="Times New Roman" w:hAnsi="JetBrains Mono" w:cs="JetBrains Mono"/>
+            <w:color w:val="808080"/>
+            <w:sz w:val="21"/>
+            <w:szCs w:val="21"/>
+          </w:rPr>
+          <w:t>&gt;</w:t>
+        </w:r>
+      </w:ins>
+    </w:p>
+    <w:p>
+      <w:pPr>
+        <w:shd w:val="clear" w:color="auto" w:fill="1E1E1E"/>
+        <w:spacing w:after="0" w:line="285" w:lineRule="atLeast"/>
+        <w:rPr>
+          <w:ins w:id="105" w:author="Shahboz Shirinboyev" w:date="2025-07-03T09:48:00Z"/>
+          <w:rFonts w:ascii="JetBrains Mono" w:eastAsia="Times New Roman" w:hAnsi="JetBrains Mono" w:cs="JetBrains Mono"/>
+          <w:color w:val="D4D4D4"/>
+          <w:sz w:val="21"/>
+          <w:szCs w:val="21"/>
+        </w:rPr>
+      </w:pPr>
+    </w:p>
+    <w:p>
+      <w:pPr>
+        <w:shd w:val="clear" w:color="auto" w:fill="1E1E1E"/>
+        <w:spacing w:after="0" w:line="285" w:lineRule="atLeast"/>
+        <w:rPr>
+          <w:ins w:id="106" w:author="Shahboz Shirinboyev" w:date="2025-07-03T09:48:00Z"/>
+          <w:rFonts w:ascii="JetBrains Mono" w:eastAsia="Times New Roman" w:hAnsi="JetBrains Mono" w:cs="JetBrains Mono"/>
+          <w:color w:val="D4D4D4"/>
+          <w:sz w:val="21"/>
+          <w:szCs w:val="21"/>
+        </w:rPr>
+      </w:pPr>
+      <w:ins w:id="107" w:author="Shahboz Shirinboyev" w:date="2025-07-03T09:48:00Z">
+        <w:r>
+          <w:rPr>
+            <w:rFonts w:ascii="JetBrains Mono" w:eastAsia="Times New Roman" w:hAnsi="JetBrains Mono" w:cs="JetBrains Mono"/>
+            <w:color w:val="808080"/>
+            <w:sz w:val="21"/>
+            <w:szCs w:val="21"/>
+          </w:rPr>
+          <w:t>&lt;/</w:t>
+        </w:r>
+        <w:r>
+          <w:rPr>
+            <w:rFonts w:ascii="JetBrains Mono" w:eastAsia="Times New Roman" w:hAnsi="JetBrains Mono" w:cs="JetBrains Mono"/>
+            <w:color w:val="569CD6"/>
+            <w:sz w:val="21"/>
+            <w:szCs w:val="21"/>
+          </w:rPr>
+          <w:t>div</w:t>
+        </w:r>
+        <w:r>
+          <w:rPr>
+            <w:rFonts w:ascii="JetBrains Mono" w:eastAsia="Times New Roman" w:hAnsi="JetBrains Mono" w:cs="JetBrains Mono"/>
+            <w:color w:val="808080"/>
+            <w:sz w:val="21"/>
+            <w:szCs w:val="21"/>
+          </w:rPr>
+          <w:t>&gt;</w:t>
+        </w:r>
+      </w:ins>
+    </w:p>
+    <w:p>
+      <w:pPr>
+        <w:shd w:val="clear" w:color="auto" w:fill="1E1E1E"/>
+        <w:spacing w:after="0" w:line="285" w:lineRule="atLeast"/>
+        <w:rPr>
+          <w:ins w:id="108" w:author="Shahboz Shirinboyev" w:date="2025-07-03T09:48:00Z"/>
+          <w:rFonts w:ascii="JetBrains Mono" w:eastAsia="Times New Roman" w:hAnsi="JetBrains Mono" w:cs="JetBrains Mono"/>
+          <w:color w:val="D4D4D4"/>
+          <w:sz w:val="21"/>
+          <w:szCs w:val="21"/>
+        </w:rPr>
+      </w:pPr>
+      <w:proofErr w:type="gramStart"/>
+      <w:ins w:id="109" w:author="Shahboz Shirinboyev" w:date="2025-07-03T09:48:00Z">
+        <w:r>
+          <w:rPr>
+            <w:rFonts w:ascii="JetBrains Mono" w:eastAsia="Times New Roman" w:hAnsi="JetBrains Mono" w:cs="JetBrains Mono"/>
+            <w:color w:val="6A9955"/>
+            <w:sz w:val="21"/>
+            <w:szCs w:val="21"/>
+          </w:rPr>
+          <w:t>&lt;!--</w:t>
+        </w:r>
+        <w:proofErr w:type="gramEnd"/>
+        <w:r>
+          <w:rPr>
+            <w:rFonts w:ascii="JetBrains Mono" w:eastAsia="Times New Roman" w:hAnsi="JetBrains Mono" w:cs="JetBrains Mono"/>
+            <w:color w:val="6A9955"/>
+            <w:sz w:val="21"/>
+            <w:szCs w:val="21"/>
+          </w:rPr>
+          <w:t xml:space="preserve"> Nav End --&gt;</w:t>
+        </w:r>
+      </w:ins>
+    </w:p>
+    <w:p>
+      <w:pPr>
+        <w:rPr>
+          <w:rPrChange w:id="110" w:author="Shahboz Shirinboyev" w:date="2025-07-03T09:36:00Z">
+            <w:rPr/>
+          </w:rPrChange>
+        </w:rPr>
+      </w:pPr>
+    </w:p>
     <w:sectPr>
       <w:pgSz w:w="12240" w:h="15840"/>
       <w:pgMar w:top="1440" w:right="1440" w:bottom="1440" w:left="1440" w:header="720" w:footer="720" w:gutter="0"/>
@@ -16016,6 +19782,14 @@
     <w:abstractNumId w:val="4"/>
   </w:num>
 </w:numbering>
+</file>
+
+<file path=word/people.xml><?xml version="1.0" encoding="utf-8"?>
+<w15:people xmlns:wpc="http://schemas.microsoft.com/office/word/2010/wordprocessingCanvas" xmlns:cx="http://schemas.microsoft.com/office/drawing/2014/chartex" xmlns:cx1="http://schemas.microsoft.com/office/drawing/2015/9/8/chartex" xmlns:cx2="http://schemas.microsoft.com/office/drawing/2015/10/21/chartex" xmlns:cx3="http://schemas.microsoft.com/office/drawing/2016/5/9/chartex" xmlns:cx4="http://schemas.microsoft.com/office/drawing/2016/5/10/chartex" xmlns:cx5="http://schemas.microsoft.com/office/drawing/2016/5/11/chartex" xmlns:cx6="http://schemas.microsoft.com/office/drawing/2016/5/12/chartex" xmlns:cx7="http://schemas.microsoft.com/office/drawing/2016/5/13/chartex" xmlns:cx8="http://schemas.microsoft.com/office/drawing/2016/5/14/chartex" xmlns:mc="http://schemas.openxmlformats.org/markup-compatibility/2006" xmlns:aink="http://schemas.microsoft.com/office/drawing/2016/ink" xmlns:am3d="http://schemas.microsoft.com/office/drawing/2017/model3d" xmlns:o="urn:schemas-microsoft-com:office:office" xmlns:r="http://schemas.openxmlformats.org/officeDocument/2006/relationships" xmlns:m="http://schemas.openxmlformats.org/officeDocument/2006/math" xmlns:v="urn:schemas-microsoft-com:vml" xmlns:wp14="http://schemas.microsoft.com/office/word/2010/wordprocessingDrawing" xmlns:wp="http://schemas.openxmlformats.org/drawingml/2006/wordprocessingDrawing" xmlns:w10="urn:schemas-microsoft-com:office:word" xmlns:w="http://schemas.openxmlformats.org/wordprocessingml/2006/main" xmlns:w14="http://schemas.microsoft.com/office/word/2010/wordml" xmlns:w15="http://schemas.microsoft.com/office/word/2012/wordml" xmlns:w16cex="http://schemas.microsoft.com/office/word/2018/wordml/cex" xmlns:w16cid="http://schemas.microsoft.com/office/word/2016/wordml/cid" xmlns:w16="http://schemas.microsoft.com/office/word/2018/wordml" xmlns:w16sdtdh="http://schemas.microsoft.com/office/word/2020/wordml/sdtdatahash" xmlns:w16se="http://schemas.microsoft.com/office/word/2015/wordml/symex" xmlns:wpg="http://schemas.microsoft.com/office/word/2010/wordprocessingGroup" xmlns:wpi="http://schemas.microsoft.com/office/word/2010/wordprocessingInk" xmlns:wne="http://schemas.microsoft.com/office/word/2006/wordml" xmlns:wps="http://schemas.microsoft.com/office/word/2010/wordprocessingShape" mc:Ignorable="w14 w15 w16se w16cid w16 w16cex w16sdtdh wp14">
+  <w15:person w15:author="Shahboz Shirinboyev">
+    <w15:presenceInfo w15:providerId="Windows Live" w15:userId="f4804be6235f1f12"/>
+  </w15:person>
+</w15:people>
 </file>
 
 <file path=word/styles.xml><?xml version="1.0" encoding="utf-8"?>

</xml_diff>